<commit_message>
25.06.25. AP 업무 흐름 정리
</commit_message>
<xml_diff>
--- a/DOCS/AP.docx
+++ b/DOCS/AP.docx
@@ -1004,18 +1004,1945 @@
         <w:jc w:val="left"/>
         <w:textAlignment w:val="baseline"/>
         <w:rPr>
-          <w:rFonts w:ascii="나눔고딕" w:eastAsia="나눔고딕" w:hAnsi="나눔고딕" w:cs="Arial" w:hint="eastAsia"/>
-          <w:color w:val="000000"/>
-          <w:kern w:val="0"/>
-          <w:sz w:val="22"/>
-        </w:rPr>
-      </w:pPr>
+          <w:rFonts w:ascii="나눔고딕" w:eastAsia="나눔고딕" w:hAnsi="나눔고딕" w:cs="Arial"/>
+          <w:color w:val="000000"/>
+          <w:kern w:val="0"/>
+          <w:sz w:val="22"/>
+        </w:rPr>
+      </w:pPr>
+    </w:p>
+    <w:p>
+      <w:pPr>
+        <w:widowControl/>
+        <w:wordWrap/>
+        <w:autoSpaceDE/>
+        <w:autoSpaceDN/>
+        <w:spacing w:after="0" w:line="240" w:lineRule="auto"/>
+        <w:jc w:val="left"/>
+        <w:textAlignment w:val="baseline"/>
+        <w:rPr>
+          <w:rFonts w:ascii="나눔고딕" w:eastAsia="나눔고딕" w:hAnsi="나눔고딕" w:cs="Arial"/>
+          <w:color w:val="000000"/>
+          <w:kern w:val="0"/>
+          <w:sz w:val="22"/>
+        </w:rPr>
+      </w:pPr>
+    </w:p>
+    <w:p>
+      <w:pPr>
+        <w:widowControl/>
+        <w:wordWrap/>
+        <w:autoSpaceDE/>
+        <w:autoSpaceDN/>
+        <w:spacing w:after="0" w:line="240" w:lineRule="auto"/>
+        <w:jc w:val="left"/>
+        <w:textAlignment w:val="baseline"/>
+        <w:rPr>
+          <w:rFonts w:ascii="나눔고딕" w:eastAsia="나눔고딕" w:hAnsi="나눔고딕" w:cs="Arial"/>
+          <w:color w:val="000000"/>
+          <w:kern w:val="0"/>
+          <w:sz w:val="22"/>
+        </w:rPr>
+      </w:pPr>
+    </w:p>
+    <w:p>
+      <w:pPr>
+        <w:widowControl/>
+        <w:wordWrap/>
+        <w:autoSpaceDE/>
+        <w:autoSpaceDN/>
+        <w:spacing w:after="0" w:line="240" w:lineRule="auto"/>
+        <w:jc w:val="left"/>
+        <w:textAlignment w:val="baseline"/>
+        <w:rPr>
+          <w:rFonts w:ascii="나눔고딕" w:eastAsia="나눔고딕" w:hAnsi="나눔고딕" w:cs="Arial"/>
+          <w:color w:val="000000"/>
+          <w:kern w:val="0"/>
+          <w:sz w:val="22"/>
+        </w:rPr>
+      </w:pPr>
+    </w:p>
+    <w:p>
+      <w:pPr>
+        <w:widowControl/>
+        <w:wordWrap/>
+        <w:autoSpaceDE/>
+        <w:autoSpaceDN/>
+        <w:spacing w:after="0" w:line="240" w:lineRule="auto"/>
+        <w:jc w:val="left"/>
+        <w:textAlignment w:val="baseline"/>
+        <w:rPr>
+          <w:rFonts w:ascii="나눔고딕" w:eastAsia="나눔고딕" w:hAnsi="나눔고딕" w:cs="Arial"/>
+          <w:color w:val="000000"/>
+          <w:kern w:val="0"/>
+          <w:sz w:val="22"/>
+        </w:rPr>
+      </w:pPr>
+    </w:p>
+    <w:p>
+      <w:pPr>
+        <w:widowControl/>
+        <w:wordWrap/>
+        <w:autoSpaceDE/>
+        <w:autoSpaceDN/>
+        <w:spacing w:after="0" w:line="240" w:lineRule="auto"/>
+        <w:jc w:val="left"/>
+        <w:textAlignment w:val="baseline"/>
+        <w:rPr>
+          <w:rFonts w:ascii="나눔고딕" w:eastAsia="나눔고딕" w:hAnsi="나눔고딕" w:cs="Arial"/>
+          <w:color w:val="000000"/>
+          <w:kern w:val="0"/>
+          <w:sz w:val="22"/>
+        </w:rPr>
+      </w:pPr>
+    </w:p>
+    <w:p>
+      <w:pPr>
+        <w:widowControl/>
+        <w:wordWrap/>
+        <w:autoSpaceDE/>
+        <w:autoSpaceDN/>
+        <w:spacing w:after="0" w:line="240" w:lineRule="auto"/>
+        <w:jc w:val="left"/>
+        <w:textAlignment w:val="baseline"/>
+        <w:rPr>
+          <w:rFonts w:ascii="나눔고딕" w:eastAsia="나눔고딕" w:hAnsi="나눔고딕" w:cs="Arial"/>
+          <w:color w:val="000000"/>
+          <w:kern w:val="0"/>
+          <w:sz w:val="22"/>
+        </w:rPr>
+      </w:pPr>
+    </w:p>
+    <w:p>
+      <w:pPr>
+        <w:widowControl/>
+        <w:wordWrap/>
+        <w:autoSpaceDE/>
+        <w:autoSpaceDN/>
+        <w:spacing w:after="0" w:line="240" w:lineRule="auto"/>
+        <w:jc w:val="left"/>
+        <w:textAlignment w:val="baseline"/>
+        <w:rPr>
+          <w:rFonts w:ascii="나눔고딕" w:eastAsia="나눔고딕" w:hAnsi="나눔고딕" w:cs="Arial"/>
+          <w:color w:val="000000"/>
+          <w:kern w:val="0"/>
+          <w:sz w:val="22"/>
+        </w:rPr>
+      </w:pPr>
+    </w:p>
+    <w:p>
+      <w:pPr>
+        <w:widowControl/>
+        <w:wordWrap/>
+        <w:autoSpaceDE/>
+        <w:autoSpaceDN/>
+        <w:spacing w:after="0" w:line="240" w:lineRule="auto"/>
+        <w:jc w:val="left"/>
+        <w:textAlignment w:val="baseline"/>
+        <w:rPr>
+          <w:rFonts w:ascii="나눔고딕" w:eastAsia="나눔고딕" w:hAnsi="나눔고딕" w:cs="Arial"/>
+          <w:color w:val="000000"/>
+          <w:kern w:val="0"/>
+          <w:sz w:val="22"/>
+        </w:rPr>
+      </w:pPr>
+    </w:p>
+    <w:p>
+      <w:pPr>
+        <w:widowControl/>
+        <w:wordWrap/>
+        <w:autoSpaceDE/>
+        <w:autoSpaceDN/>
+        <w:spacing w:after="0" w:line="240" w:lineRule="auto"/>
+        <w:jc w:val="left"/>
+        <w:textAlignment w:val="baseline"/>
+        <w:rPr>
+          <w:rFonts w:ascii="나눔고딕" w:eastAsia="나눔고딕" w:hAnsi="나눔고딕" w:cs="Arial" w:hint="eastAsia"/>
+          <w:color w:val="000000"/>
+          <w:kern w:val="0"/>
+          <w:sz w:val="22"/>
+        </w:rPr>
+      </w:pPr>
+    </w:p>
+    <w:p>
+      <w:pPr>
+        <w:widowControl/>
+        <w:wordWrap/>
+        <w:autoSpaceDE/>
+        <w:autoSpaceDN/>
+        <w:spacing w:after="0" w:line="240" w:lineRule="auto"/>
+        <w:jc w:val="left"/>
+        <w:textAlignment w:val="baseline"/>
+        <w:rPr>
+          <w:rFonts w:ascii="나눔고딕" w:eastAsia="나눔고딕" w:hAnsi="나눔고딕" w:cs="Arial"/>
+          <w:color w:val="000000"/>
+          <w:kern w:val="0"/>
+          <w:sz w:val="22"/>
+        </w:rPr>
+      </w:pPr>
+      <w:r>
+        <w:rPr>
+          <w:rFonts w:ascii="나눔고딕" w:eastAsia="나눔고딕" w:hAnsi="나눔고딕" w:cs="Arial"/>
+          <w:color w:val="000000"/>
+          <w:kern w:val="0"/>
+          <w:sz w:val="22"/>
+        </w:rPr>
+        <w:lastRenderedPageBreak/>
+        <w:t xml:space="preserve">&lt; </w:t>
+      </w:r>
+      <w:r>
+        <w:rPr>
+          <w:rFonts w:ascii="나눔고딕" w:eastAsia="나눔고딕" w:hAnsi="나눔고딕" w:cs="Arial" w:hint="eastAsia"/>
+          <w:b/>
+          <w:color w:val="000000"/>
+          <w:kern w:val="0"/>
+          <w:sz w:val="22"/>
+        </w:rPr>
+        <w:t>AP_INVOICES_ALL.INVOICE_TYPE_LOOKUP_CODE</w:t>
+      </w:r>
+      <w:r>
+        <w:rPr>
+          <w:rFonts w:ascii="나눔고딕" w:eastAsia="나눔고딕" w:hAnsi="나눔고딕" w:cs="Arial"/>
+          <w:b/>
+          <w:color w:val="000000"/>
+          <w:kern w:val="0"/>
+          <w:sz w:val="22"/>
+        </w:rPr>
+        <w:t xml:space="preserve"> </w:t>
+      </w:r>
+      <w:r>
+        <w:rPr>
+          <w:rFonts w:ascii="나눔고딕" w:eastAsia="나눔고딕" w:hAnsi="나눔고딕" w:cs="Arial" w:hint="eastAsia"/>
+          <w:b/>
+          <w:color w:val="000000"/>
+          <w:kern w:val="0"/>
+          <w:sz w:val="22"/>
+        </w:rPr>
+        <w:t>구분</w:t>
+      </w:r>
+      <w:r>
+        <w:rPr>
+          <w:rFonts w:ascii="나눔고딕" w:eastAsia="나눔고딕" w:hAnsi="나눔고딕" w:cs="Arial" w:hint="eastAsia"/>
+          <w:color w:val="000000"/>
+          <w:kern w:val="0"/>
+          <w:sz w:val="22"/>
+        </w:rPr>
+        <w:t>&gt;</w:t>
+      </w:r>
+    </w:p>
+    <w:p>
+      <w:pPr>
+        <w:pStyle w:val="a6"/>
+        <w:widowControl/>
+        <w:numPr>
+          <w:ilvl w:val="0"/>
+          <w:numId w:val="5"/>
+        </w:numPr>
+        <w:wordWrap/>
+        <w:autoSpaceDE/>
+        <w:autoSpaceDN/>
+        <w:spacing w:after="0" w:line="240" w:lineRule="auto"/>
+        <w:ind w:leftChars="0"/>
+        <w:jc w:val="left"/>
+        <w:textAlignment w:val="baseline"/>
+        <w:rPr>
+          <w:rFonts w:ascii="나눔고딕" w:eastAsia="나눔고딕" w:hAnsi="나눔고딕" w:cs="Arial"/>
+          <w:color w:val="000000"/>
+          <w:kern w:val="0"/>
+          <w:sz w:val="22"/>
+        </w:rPr>
+      </w:pPr>
+      <w:r>
+        <w:rPr>
+          <w:rFonts w:ascii="나눔고딕" w:eastAsia="나눔고딕" w:hAnsi="나눔고딕" w:cs="Arial" w:hint="eastAsia"/>
+          <w:color w:val="000000"/>
+          <w:kern w:val="0"/>
+          <w:sz w:val="22"/>
+        </w:rPr>
+        <w:t>STANDARD :</w:t>
+      </w:r>
+      <w:r>
+        <w:rPr>
+          <w:rFonts w:ascii="나눔고딕" w:eastAsia="나눔고딕" w:hAnsi="나눔고딕" w:cs="Arial"/>
+          <w:color w:val="000000"/>
+          <w:kern w:val="0"/>
+          <w:sz w:val="22"/>
+        </w:rPr>
+        <w:t xml:space="preserve"> </w:t>
+      </w:r>
+      <w:r>
+        <w:rPr>
+          <w:rFonts w:ascii="나눔고딕" w:eastAsia="나눔고딕" w:hAnsi="나눔고딕" w:cs="Arial" w:hint="eastAsia"/>
+          <w:color w:val="000000"/>
+          <w:kern w:val="0"/>
+          <w:sz w:val="22"/>
+        </w:rPr>
+        <w:t>표준 송장</w:t>
+      </w:r>
+      <w:r>
+        <w:rPr>
+          <w:rFonts w:ascii="나눔고딕" w:eastAsia="나눔고딕" w:hAnsi="나눔고딕" w:cs="Arial"/>
+          <w:color w:val="000000"/>
+          <w:kern w:val="0"/>
+          <w:sz w:val="22"/>
+        </w:rPr>
+        <w:br/>
+      </w:r>
+      <w:r>
+        <w:rPr>
+          <w:rFonts w:ascii="나눔고딕" w:eastAsia="나눔고딕" w:hAnsi="나눔고딕" w:cs="Arial" w:hint="eastAsia"/>
+          <w:color w:val="000000"/>
+          <w:kern w:val="0"/>
+          <w:sz w:val="22"/>
+        </w:rPr>
+        <w:t>- 일반적 청구 금액(0 이상)</w:t>
+      </w:r>
+      <w:r>
+        <w:rPr>
+          <w:rFonts w:ascii="나눔고딕" w:eastAsia="나눔고딕" w:hAnsi="나눔고딕" w:cs="Arial"/>
+          <w:color w:val="000000"/>
+          <w:kern w:val="0"/>
+          <w:sz w:val="22"/>
+        </w:rPr>
+        <w:br/>
+        <w:t xml:space="preserve">- PO </w:t>
+      </w:r>
+      <w:r>
+        <w:rPr>
+          <w:rFonts w:ascii="나눔고딕" w:eastAsia="나눔고딕" w:hAnsi="나눔고딕" w:cs="Arial" w:hint="eastAsia"/>
+          <w:color w:val="000000"/>
+          <w:kern w:val="0"/>
+          <w:sz w:val="22"/>
+        </w:rPr>
+        <w:t>매칭(</w:t>
+      </w:r>
+      <w:r>
+        <w:rPr>
+          <w:rFonts w:ascii="나눔고딕" w:eastAsia="나눔고딕" w:hAnsi="나눔고딕" w:cs="Arial"/>
+          <w:color w:val="000000"/>
+          <w:kern w:val="0"/>
+          <w:sz w:val="22"/>
+        </w:rPr>
+        <w:t xml:space="preserve">OR </w:t>
+      </w:r>
+      <w:r>
+        <w:rPr>
+          <w:rFonts w:ascii="나눔고딕" w:eastAsia="나눔고딕" w:hAnsi="나눔고딕" w:cs="Arial" w:hint="eastAsia"/>
+          <w:color w:val="000000"/>
+          <w:kern w:val="0"/>
+          <w:sz w:val="22"/>
+        </w:rPr>
+        <w:t>매칭X)</w:t>
+      </w:r>
+      <w:r>
+        <w:rPr>
+          <w:rFonts w:ascii="나눔고딕" w:eastAsia="나눔고딕" w:hAnsi="나눔고딕" w:cs="Arial"/>
+          <w:color w:val="000000"/>
+          <w:kern w:val="0"/>
+          <w:sz w:val="22"/>
+        </w:rPr>
+        <w:t xml:space="preserve"> </w:t>
+      </w:r>
+      <w:r>
+        <w:rPr>
+          <w:rFonts w:ascii="나눔고딕" w:eastAsia="나눔고딕" w:hAnsi="나눔고딕" w:cs="Arial" w:hint="eastAsia"/>
+          <w:color w:val="000000"/>
+          <w:kern w:val="0"/>
+          <w:sz w:val="22"/>
+        </w:rPr>
+        <w:t>가능</w:t>
+      </w:r>
+      <w:r>
+        <w:rPr>
+          <w:rFonts w:ascii="나눔고딕" w:eastAsia="나눔고딕" w:hAnsi="나눔고딕" w:cs="Arial"/>
+          <w:color w:val="000000"/>
+          <w:kern w:val="0"/>
+          <w:sz w:val="22"/>
+        </w:rPr>
+        <w:br/>
+      </w:r>
+      <w:r>
+        <w:rPr>
+          <w:rFonts w:ascii="나눔고딕" w:eastAsia="나눔고딕" w:hAnsi="나눔고딕" w:cs="Arial" w:hint="eastAsia"/>
+          <w:color w:val="000000"/>
+          <w:kern w:val="0"/>
+          <w:sz w:val="22"/>
+        </w:rPr>
+        <w:t xml:space="preserve">- 표준 발주 </w:t>
+      </w:r>
+      <w:r>
+        <w:rPr>
+          <w:rFonts w:ascii="나눔고딕" w:eastAsia="나눔고딕" w:hAnsi="나눔고딕" w:cs="Arial"/>
+          <w:color w:val="000000"/>
+          <w:kern w:val="0"/>
+          <w:sz w:val="22"/>
+        </w:rPr>
+        <w:t xml:space="preserve">-&gt; </w:t>
+      </w:r>
+      <w:r>
+        <w:rPr>
+          <w:rFonts w:ascii="나눔고딕" w:eastAsia="나눔고딕" w:hAnsi="나눔고딕" w:cs="Arial" w:hint="eastAsia"/>
+          <w:color w:val="000000"/>
+          <w:kern w:val="0"/>
+          <w:sz w:val="22"/>
+        </w:rPr>
+        <w:t xml:space="preserve">라인 상세 </w:t>
+      </w:r>
+      <w:r>
+        <w:rPr>
+          <w:rFonts w:ascii="나눔고딕" w:eastAsia="나눔고딕" w:hAnsi="나눔고딕" w:cs="Arial"/>
+          <w:color w:val="000000"/>
+          <w:kern w:val="0"/>
+          <w:sz w:val="22"/>
+        </w:rPr>
+        <w:t xml:space="preserve">-&gt; </w:t>
+      </w:r>
+      <w:r>
+        <w:rPr>
+          <w:rFonts w:ascii="나눔고딕" w:eastAsia="나눔고딕" w:hAnsi="나눔고딕" w:cs="Arial" w:hint="eastAsia"/>
+          <w:color w:val="000000"/>
+          <w:kern w:val="0"/>
+          <w:sz w:val="22"/>
+        </w:rPr>
+        <w:t xml:space="preserve">자금 승인 </w:t>
+      </w:r>
+      <w:r>
+        <w:rPr>
+          <w:rFonts w:ascii="나눔고딕" w:eastAsia="나눔고딕" w:hAnsi="나눔고딕" w:cs="Arial"/>
+          <w:color w:val="000000"/>
+          <w:kern w:val="0"/>
+          <w:sz w:val="22"/>
+        </w:rPr>
+        <w:t xml:space="preserve">-&gt; </w:t>
+      </w:r>
+      <w:r>
+        <w:rPr>
+          <w:rFonts w:ascii="나눔고딕" w:eastAsia="나눔고딕" w:hAnsi="나눔고딕" w:cs="Arial"/>
+          <w:color w:val="000000"/>
+          <w:kern w:val="0"/>
+          <w:sz w:val="22"/>
+        </w:rPr>
+        <w:br/>
+        <w:t xml:space="preserve">- </w:t>
+      </w:r>
+      <w:r>
+        <w:rPr>
+          <w:rFonts w:ascii="나눔고딕" w:eastAsia="나눔고딕" w:hAnsi="나눔고딕" w:cs="Arial" w:hint="eastAsia"/>
+          <w:color w:val="000000"/>
+          <w:kern w:val="0"/>
+          <w:sz w:val="22"/>
+        </w:rPr>
+        <w:t xml:space="preserve">매입 </w:t>
+      </w:r>
+      <w:r>
+        <w:rPr>
+          <w:rFonts w:ascii="나눔고딕" w:eastAsia="나눔고딕" w:hAnsi="나눔고딕" w:cs="Arial"/>
+          <w:color w:val="000000"/>
+          <w:kern w:val="0"/>
+          <w:sz w:val="22"/>
+        </w:rPr>
+        <w:t xml:space="preserve">: </w:t>
+      </w:r>
+      <w:r>
+        <w:rPr>
+          <w:rFonts w:ascii="나눔고딕" w:eastAsia="나눔고딕" w:hAnsi="나눔고딕" w:cs="Arial" w:hint="eastAsia"/>
+          <w:color w:val="000000"/>
+          <w:kern w:val="0"/>
+          <w:sz w:val="22"/>
+        </w:rPr>
+        <w:t xml:space="preserve">세금계산서 발생 </w:t>
+      </w:r>
+      <w:r>
+        <w:rPr>
+          <w:rFonts w:ascii="나눔고딕" w:eastAsia="나눔고딕" w:hAnsi="나눔고딕" w:cs="Arial"/>
+          <w:color w:val="000000"/>
+          <w:kern w:val="0"/>
+          <w:sz w:val="22"/>
+        </w:rPr>
+        <w:t xml:space="preserve">-&gt; AP </w:t>
+      </w:r>
+      <w:r>
+        <w:rPr>
+          <w:rFonts w:ascii="나눔고딕" w:eastAsia="나눔고딕" w:hAnsi="나눔고딕" w:cs="Arial" w:hint="eastAsia"/>
+          <w:color w:val="000000"/>
+          <w:kern w:val="0"/>
+          <w:sz w:val="22"/>
+        </w:rPr>
+        <w:t>송장 작성 -&gt; 지급 처리</w:t>
+      </w:r>
+    </w:p>
+    <w:p>
+      <w:pPr>
+        <w:pStyle w:val="a6"/>
+        <w:widowControl/>
+        <w:numPr>
+          <w:ilvl w:val="0"/>
+          <w:numId w:val="5"/>
+        </w:numPr>
+        <w:wordWrap/>
+        <w:autoSpaceDE/>
+        <w:autoSpaceDN/>
+        <w:spacing w:after="0" w:line="240" w:lineRule="auto"/>
+        <w:ind w:leftChars="0"/>
+        <w:jc w:val="left"/>
+        <w:textAlignment w:val="baseline"/>
+        <w:rPr>
+          <w:rFonts w:ascii="나눔고딕" w:eastAsia="나눔고딕" w:hAnsi="나눔고딕" w:cs="Arial"/>
+          <w:color w:val="000000"/>
+          <w:kern w:val="0"/>
+          <w:sz w:val="22"/>
+        </w:rPr>
+      </w:pPr>
+      <w:r>
+        <w:rPr>
+          <w:rFonts w:ascii="나눔고딕" w:eastAsia="나눔고딕" w:hAnsi="나눔고딕" w:cs="Arial"/>
+          <w:color w:val="000000"/>
+          <w:kern w:val="0"/>
+          <w:sz w:val="22"/>
+        </w:rPr>
+        <w:t xml:space="preserve">CREDIT : </w:t>
+      </w:r>
+      <w:r>
+        <w:rPr>
+          <w:rFonts w:ascii="나눔고딕" w:eastAsia="나눔고딕" w:hAnsi="나눔고딕" w:cs="Arial" w:hint="eastAsia"/>
+          <w:color w:val="000000"/>
+          <w:kern w:val="0"/>
+          <w:sz w:val="22"/>
+        </w:rPr>
+        <w:t>공급자로부터 받은 환입 금액</w:t>
+      </w:r>
+      <w:r>
+        <w:rPr>
+          <w:rFonts w:ascii="나눔고딕" w:eastAsia="나눔고딕" w:hAnsi="나눔고딕" w:cs="Arial"/>
+          <w:color w:val="000000"/>
+          <w:kern w:val="0"/>
+          <w:sz w:val="22"/>
+        </w:rPr>
+        <w:br/>
+        <w:t xml:space="preserve">- </w:t>
+      </w:r>
+      <w:r>
+        <w:rPr>
+          <w:rFonts w:ascii="나눔고딕" w:eastAsia="나눔고딕" w:hAnsi="나눔고딕" w:cs="Arial" w:hint="eastAsia"/>
+          <w:color w:val="000000"/>
+          <w:kern w:val="0"/>
+          <w:sz w:val="22"/>
+        </w:rPr>
+        <w:t>음수 금액</w:t>
+      </w:r>
+      <w:r>
+        <w:rPr>
+          <w:rFonts w:ascii="나눔고딕" w:eastAsia="나눔고딕" w:hAnsi="나눔고딕" w:cs="Arial"/>
+          <w:color w:val="000000"/>
+          <w:kern w:val="0"/>
+          <w:sz w:val="22"/>
+        </w:rPr>
+        <w:br/>
+        <w:t xml:space="preserve">- </w:t>
+      </w:r>
+      <w:r>
+        <w:rPr>
+          <w:rFonts w:ascii="나눔고딕" w:eastAsia="나눔고딕" w:hAnsi="나눔고딕" w:cs="Arial" w:hint="eastAsia"/>
+          <w:color w:val="000000"/>
+          <w:kern w:val="0"/>
+          <w:sz w:val="22"/>
+        </w:rPr>
+        <w:t>다른 송장에 매칭 가능</w:t>
+      </w:r>
+      <w:r>
+        <w:rPr>
+          <w:rFonts w:ascii="나눔고딕" w:eastAsia="나눔고딕" w:hAnsi="나눔고딕" w:cs="Arial"/>
+          <w:color w:val="000000"/>
+          <w:kern w:val="0"/>
+          <w:sz w:val="22"/>
+        </w:rPr>
+        <w:br/>
+      </w:r>
+      <w:r>
+        <w:rPr>
+          <w:rFonts w:ascii="나눔고딕" w:eastAsia="나눔고딕" w:hAnsi="나눔고딕" w:cs="Arial" w:hint="eastAsia"/>
+          <w:color w:val="000000"/>
+          <w:kern w:val="0"/>
+          <w:sz w:val="22"/>
+        </w:rPr>
+        <w:t>- 대면 메모 DISTRIBUTION :</w:t>
+      </w:r>
+      <w:r>
+        <w:rPr>
+          <w:rFonts w:ascii="나눔고딕" w:eastAsia="나눔고딕" w:hAnsi="나눔고딕" w:cs="Arial"/>
+          <w:color w:val="000000"/>
+          <w:kern w:val="0"/>
+          <w:sz w:val="22"/>
+        </w:rPr>
+        <w:t xml:space="preserve"> GL_DATE, AMOUNT </w:t>
+      </w:r>
+      <w:r>
+        <w:rPr>
+          <w:rFonts w:ascii="나눔고딕" w:eastAsia="나눔고딕" w:hAnsi="나눔고딕" w:cs="Arial" w:hint="eastAsia"/>
+          <w:color w:val="000000"/>
+          <w:kern w:val="0"/>
+          <w:sz w:val="22"/>
+        </w:rPr>
+        <w:t>등 표시</w:t>
+      </w:r>
+    </w:p>
+    <w:p>
+      <w:pPr>
+        <w:pStyle w:val="a6"/>
+        <w:widowControl/>
+        <w:numPr>
+          <w:ilvl w:val="0"/>
+          <w:numId w:val="5"/>
+        </w:numPr>
+        <w:wordWrap/>
+        <w:autoSpaceDE/>
+        <w:autoSpaceDN/>
+        <w:spacing w:after="0" w:line="240" w:lineRule="auto"/>
+        <w:ind w:leftChars="0"/>
+        <w:jc w:val="left"/>
+        <w:textAlignment w:val="baseline"/>
+        <w:rPr>
+          <w:rFonts w:ascii="나눔고딕" w:eastAsia="나눔고딕" w:hAnsi="나눔고딕" w:cs="Arial"/>
+          <w:color w:val="000000"/>
+          <w:kern w:val="0"/>
+          <w:sz w:val="22"/>
+        </w:rPr>
+      </w:pPr>
+      <w:r>
+        <w:rPr>
+          <w:rFonts w:ascii="나눔고딕" w:eastAsia="나눔고딕" w:hAnsi="나눔고딕" w:cs="Arial" w:hint="eastAsia"/>
+          <w:color w:val="000000"/>
+          <w:kern w:val="0"/>
+          <w:sz w:val="22"/>
+        </w:rPr>
+        <w:t>PREPAYMENT :</w:t>
+      </w:r>
+      <w:r>
+        <w:rPr>
+          <w:rFonts w:ascii="나눔고딕" w:eastAsia="나눔고딕" w:hAnsi="나눔고딕" w:cs="Arial"/>
+          <w:color w:val="000000"/>
+          <w:kern w:val="0"/>
+          <w:sz w:val="22"/>
+        </w:rPr>
+        <w:t xml:space="preserve"> </w:t>
+      </w:r>
+      <w:r>
+        <w:rPr>
+          <w:rFonts w:ascii="나눔고딕" w:eastAsia="나눔고딕" w:hAnsi="나눔고딕" w:cs="Arial" w:hint="eastAsia"/>
+          <w:color w:val="000000"/>
+          <w:kern w:val="0"/>
+          <w:sz w:val="22"/>
+        </w:rPr>
+        <w:t>선급금</w:t>
+      </w:r>
+      <w:r>
+        <w:rPr>
+          <w:rFonts w:ascii="나눔고딕" w:eastAsia="나눔고딕" w:hAnsi="나눔고딕" w:cs="Arial"/>
+          <w:color w:val="000000"/>
+          <w:kern w:val="0"/>
+          <w:sz w:val="22"/>
+        </w:rPr>
+        <w:br/>
+      </w:r>
+      <w:r>
+        <w:rPr>
+          <w:rFonts w:ascii="나눔고딕" w:eastAsia="나눔고딕" w:hAnsi="나눔고딕" w:cs="Arial" w:hint="eastAsia"/>
+          <w:color w:val="000000"/>
+          <w:kern w:val="0"/>
+          <w:sz w:val="22"/>
+        </w:rPr>
+        <w:t>- 공급자에게 미리 지급하는 선불금</w:t>
+      </w:r>
+    </w:p>
+    <w:p>
+      <w:pPr>
+        <w:pStyle w:val="a6"/>
+        <w:widowControl/>
+        <w:numPr>
+          <w:ilvl w:val="0"/>
+          <w:numId w:val="5"/>
+        </w:numPr>
+        <w:wordWrap/>
+        <w:autoSpaceDE/>
+        <w:autoSpaceDN/>
+        <w:spacing w:after="0" w:line="240" w:lineRule="auto"/>
+        <w:ind w:leftChars="0"/>
+        <w:jc w:val="left"/>
+        <w:textAlignment w:val="baseline"/>
+        <w:rPr>
+          <w:rFonts w:ascii="나눔고딕" w:eastAsia="나눔고딕" w:hAnsi="나눔고딕" w:cs="Arial"/>
+          <w:color w:val="000000"/>
+          <w:kern w:val="0"/>
+          <w:sz w:val="22"/>
+        </w:rPr>
+      </w:pPr>
+      <w:r>
+        <w:rPr>
+          <w:rFonts w:ascii="나눔고딕" w:eastAsia="나눔고딕" w:hAnsi="나눔고딕" w:cs="Arial" w:hint="eastAsia"/>
+          <w:color w:val="000000"/>
+          <w:kern w:val="0"/>
+          <w:sz w:val="22"/>
+        </w:rPr>
+        <w:t>AWT : 원천세</w:t>
+      </w:r>
+      <w:r>
+        <w:rPr>
+          <w:rFonts w:ascii="나눔고딕" w:eastAsia="나눔고딕" w:hAnsi="나눔고딕" w:cs="Arial"/>
+          <w:color w:val="000000"/>
+          <w:kern w:val="0"/>
+          <w:sz w:val="22"/>
+        </w:rPr>
+        <w:br/>
+      </w:r>
+      <w:r>
+        <w:rPr>
+          <w:rFonts w:ascii="나눔고딕" w:eastAsia="나눔고딕" w:hAnsi="나눔고딕" w:cs="Arial" w:hint="eastAsia"/>
+          <w:color w:val="000000"/>
+          <w:kern w:val="0"/>
+          <w:sz w:val="22"/>
+        </w:rPr>
+        <w:t>- 공급업체 송장에서 원천징수된 금액을 세무 당국에 납부</w:t>
+      </w:r>
+      <w:r>
+        <w:rPr>
+          <w:rFonts w:ascii="나눔고딕" w:eastAsia="나눔고딕" w:hAnsi="나눔고딕" w:cs="Arial"/>
+          <w:color w:val="000000"/>
+          <w:kern w:val="0"/>
+          <w:sz w:val="22"/>
+        </w:rPr>
+        <w:br/>
+      </w:r>
+      <w:r>
+        <w:rPr>
+          <w:rFonts w:ascii="나눔고딕" w:eastAsia="나눔고딕" w:hAnsi="나눔고딕" w:cs="Arial" w:hint="eastAsia"/>
+          <w:color w:val="000000"/>
+          <w:kern w:val="0"/>
+          <w:sz w:val="22"/>
+        </w:rPr>
+        <w:t>- 원천징수 내역을 업로드해 처리(송장 직접 생성X)</w:t>
+      </w:r>
+    </w:p>
+    <w:p>
+      <w:pPr>
+        <w:widowControl/>
+        <w:wordWrap/>
+        <w:autoSpaceDE/>
+        <w:autoSpaceDN/>
+        <w:spacing w:after="0" w:line="240" w:lineRule="auto"/>
+        <w:jc w:val="left"/>
+        <w:textAlignment w:val="baseline"/>
+        <w:rPr>
+          <w:rFonts w:ascii="나눔고딕" w:eastAsia="나눔고딕" w:hAnsi="나눔고딕" w:cs="Arial"/>
+          <w:color w:val="000000"/>
+          <w:kern w:val="0"/>
+          <w:sz w:val="22"/>
+        </w:rPr>
+      </w:pPr>
+    </w:p>
+    <w:p>
+      <w:pPr>
+        <w:widowControl/>
+        <w:wordWrap/>
+        <w:autoSpaceDE/>
+        <w:autoSpaceDN/>
+        <w:spacing w:after="0" w:line="240" w:lineRule="auto"/>
+        <w:jc w:val="left"/>
+        <w:textAlignment w:val="baseline"/>
+        <w:rPr>
+          <w:rFonts w:ascii="나눔고딕" w:eastAsia="나눔고딕" w:hAnsi="나눔고딕" w:cs="Arial" w:hint="eastAsia"/>
+          <w:color w:val="000000"/>
+          <w:kern w:val="0"/>
+          <w:sz w:val="22"/>
+        </w:rPr>
+      </w:pPr>
+      <w:r>
+        <w:rPr>
+          <w:rFonts w:ascii="나눔고딕" w:eastAsia="나눔고딕" w:hAnsi="나눔고딕" w:cs="Arial" w:hint="eastAsia"/>
+          <w:color w:val="000000"/>
+          <w:kern w:val="0"/>
+          <w:sz w:val="22"/>
+        </w:rPr>
+        <w:t>&lt;</w:t>
+      </w:r>
+      <w:r>
+        <w:rPr>
+          <w:rFonts w:ascii="나눔고딕" w:eastAsia="나눔고딕" w:hAnsi="나눔고딕" w:cs="Arial" w:hint="eastAsia"/>
+          <w:b/>
+          <w:color w:val="000000"/>
+          <w:kern w:val="0"/>
+          <w:sz w:val="22"/>
+        </w:rPr>
+        <w:t>AP_INVOICE_DISTRIBUTIONS_ALL</w:t>
+      </w:r>
+      <w:r>
+        <w:rPr>
+          <w:rFonts w:ascii="나눔고딕" w:eastAsia="나눔고딕" w:hAnsi="나눔고딕" w:cs="Arial" w:hint="eastAsia"/>
+          <w:color w:val="000000"/>
+          <w:kern w:val="0"/>
+          <w:sz w:val="22"/>
+        </w:rPr>
+        <w:t>&gt;</w:t>
+      </w:r>
+    </w:p>
+    <w:p>
+      <w:pPr>
+        <w:widowControl/>
+        <w:wordWrap/>
+        <w:autoSpaceDE/>
+        <w:autoSpaceDN/>
+        <w:spacing w:after="0" w:line="240" w:lineRule="auto"/>
+        <w:jc w:val="left"/>
+        <w:textAlignment w:val="baseline"/>
+        <w:rPr>
+          <w:rFonts w:ascii="나눔고딕" w:eastAsia="나눔고딕" w:hAnsi="나눔고딕" w:cs="Arial"/>
+          <w:color w:val="000000"/>
+          <w:kern w:val="0"/>
+          <w:sz w:val="22"/>
+        </w:rPr>
+      </w:pPr>
+      <w:r>
+        <w:rPr>
+          <w:rFonts w:ascii="나눔고딕" w:eastAsia="나눔고딕" w:hAnsi="나눔고딕" w:cs="Arial"/>
+          <w:color w:val="000000"/>
+          <w:kern w:val="0"/>
+          <w:sz w:val="22"/>
+        </w:rPr>
+        <w:t xml:space="preserve">: </w:t>
+      </w:r>
+      <w:r>
+        <w:rPr>
+          <w:rFonts w:ascii="나눔고딕" w:eastAsia="나눔고딕" w:hAnsi="나눔고딕" w:cs="Arial" w:hint="eastAsia"/>
+          <w:color w:val="000000"/>
+          <w:kern w:val="0"/>
+          <w:sz w:val="22"/>
+        </w:rPr>
+        <w:t>송장 거래에 대한 회계 생성</w:t>
+      </w:r>
+    </w:p>
+    <w:p>
+      <w:pPr>
+        <w:widowControl/>
+        <w:wordWrap/>
+        <w:autoSpaceDE/>
+        <w:autoSpaceDN/>
+        <w:spacing w:after="0" w:line="240" w:lineRule="auto"/>
+        <w:jc w:val="left"/>
+        <w:textAlignment w:val="baseline"/>
+        <w:rPr>
+          <w:rFonts w:ascii="나눔고딕" w:eastAsia="나눔고딕" w:hAnsi="나눔고딕" w:cs="Arial"/>
+          <w:color w:val="000000"/>
+          <w:kern w:val="0"/>
+          <w:sz w:val="22"/>
+        </w:rPr>
+      </w:pPr>
+      <w:r>
+        <w:rPr>
+          <w:rFonts w:ascii="나눔고딕" w:eastAsia="나눔고딕" w:hAnsi="나눔고딕" w:cs="Arial" w:hint="eastAsia"/>
+          <w:color w:val="000000"/>
+          <w:kern w:val="0"/>
+          <w:sz w:val="22"/>
+        </w:rPr>
+        <w:t>:</w:t>
+      </w:r>
+      <w:r>
+        <w:rPr>
+          <w:rFonts w:ascii="나눔고딕" w:eastAsia="나눔고딕" w:hAnsi="나눔고딕" w:cs="Arial"/>
+          <w:color w:val="000000"/>
+          <w:kern w:val="0"/>
+          <w:sz w:val="22"/>
+        </w:rPr>
+        <w:t xml:space="preserve"> GL ACCOUNT, GL DATE, AMOUNT, DESCRIPTION </w:t>
+      </w:r>
+      <w:r>
+        <w:rPr>
+          <w:rFonts w:ascii="나눔고딕" w:eastAsia="나눔고딕" w:hAnsi="나눔고딕" w:cs="Arial" w:hint="eastAsia"/>
+          <w:color w:val="000000"/>
+          <w:kern w:val="0"/>
+          <w:sz w:val="22"/>
+        </w:rPr>
+        <w:t>등 포함</w:t>
+      </w:r>
+    </w:p>
+    <w:p>
+      <w:pPr>
+        <w:widowControl/>
+        <w:wordWrap/>
+        <w:autoSpaceDE/>
+        <w:autoSpaceDN/>
+        <w:spacing w:after="0" w:line="240" w:lineRule="auto"/>
+        <w:jc w:val="left"/>
+        <w:textAlignment w:val="baseline"/>
+        <w:rPr>
+          <w:rFonts w:ascii="나눔고딕" w:eastAsia="나눔고딕" w:hAnsi="나눔고딕" w:cs="Arial"/>
+          <w:color w:val="000000"/>
+          <w:kern w:val="0"/>
+          <w:sz w:val="22"/>
+        </w:rPr>
+      </w:pPr>
+      <w:r>
+        <w:rPr>
+          <w:rFonts w:ascii="나눔고딕" w:eastAsia="나눔고딕" w:hAnsi="나눔고딕" w:cs="Arial" w:hint="eastAsia"/>
+          <w:color w:val="000000"/>
+          <w:kern w:val="0"/>
+          <w:sz w:val="22"/>
+        </w:rPr>
+        <w:t>: 하나의 LINE은 N개의 DISTRIBUTION</w:t>
+      </w:r>
+      <w:r>
+        <w:rPr>
+          <w:rFonts w:ascii="나눔고딕" w:eastAsia="나눔고딕" w:hAnsi="나눔고딕" w:cs="Arial"/>
+          <w:color w:val="000000"/>
+          <w:kern w:val="0"/>
+          <w:sz w:val="22"/>
+        </w:rPr>
+        <w:t xml:space="preserve"> </w:t>
+      </w:r>
+      <w:r>
+        <w:rPr>
+          <w:rFonts w:ascii="나눔고딕" w:eastAsia="나눔고딕" w:hAnsi="나눔고딕" w:cs="Arial" w:hint="eastAsia"/>
+          <w:color w:val="000000"/>
+          <w:kern w:val="0"/>
+          <w:sz w:val="22"/>
+        </w:rPr>
+        <w:t>가능</w:t>
+      </w:r>
+      <w:r>
+        <w:rPr>
+          <w:rFonts w:ascii="나눔고딕" w:eastAsia="나눔고딕" w:hAnsi="나눔고딕" w:cs="Arial"/>
+          <w:color w:val="000000"/>
+          <w:kern w:val="0"/>
+          <w:sz w:val="22"/>
+        </w:rPr>
+        <w:br/>
+      </w:r>
+      <w:r>
+        <w:rPr>
+          <w:rFonts w:ascii="나눔고딕" w:eastAsia="나눔고딕" w:hAnsi="나눔고딕" w:cs="Arial" w:hint="eastAsia"/>
+          <w:color w:val="000000"/>
+          <w:kern w:val="0"/>
+          <w:sz w:val="22"/>
+        </w:rPr>
+        <w:t xml:space="preserve">  -&gt; 하나의 구매를 여러 개의 경비 계정으로 분배</w:t>
+      </w:r>
+    </w:p>
+    <w:p>
+      <w:pPr>
+        <w:widowControl/>
+        <w:wordWrap/>
+        <w:autoSpaceDE/>
+        <w:autoSpaceDN/>
+        <w:spacing w:after="0" w:line="240" w:lineRule="auto"/>
+        <w:ind w:firstLine="210"/>
+        <w:jc w:val="left"/>
+        <w:textAlignment w:val="baseline"/>
+        <w:rPr>
+          <w:rFonts w:ascii="나눔고딕" w:eastAsia="나눔고딕" w:hAnsi="나눔고딕" w:cs="Arial"/>
+          <w:color w:val="000000"/>
+          <w:kern w:val="0"/>
+          <w:sz w:val="22"/>
+        </w:rPr>
+      </w:pPr>
+      <w:r>
+        <w:rPr>
+          <w:rFonts w:ascii="나눔고딕" w:eastAsia="나눔고딕" w:hAnsi="나눔고딕" w:cs="Arial" w:hint="eastAsia"/>
+          <w:color w:val="000000"/>
+          <w:kern w:val="0"/>
+          <w:sz w:val="22"/>
+        </w:rPr>
+        <w:t>[주요 컬럼]</w:t>
+      </w:r>
+    </w:p>
+    <w:p>
+      <w:pPr>
+        <w:pStyle w:val="a6"/>
+        <w:widowControl/>
+        <w:numPr>
+          <w:ilvl w:val="0"/>
+          <w:numId w:val="7"/>
+        </w:numPr>
+        <w:wordWrap/>
+        <w:autoSpaceDE/>
+        <w:autoSpaceDN/>
+        <w:spacing w:after="0" w:line="240" w:lineRule="auto"/>
+        <w:ind w:leftChars="0"/>
+        <w:jc w:val="left"/>
+        <w:textAlignment w:val="baseline"/>
+        <w:rPr>
+          <w:rFonts w:ascii="나눔고딕" w:eastAsia="나눔고딕" w:hAnsi="나눔고딕" w:cs="Arial"/>
+          <w:color w:val="000000"/>
+          <w:kern w:val="0"/>
+          <w:sz w:val="22"/>
+        </w:rPr>
+      </w:pPr>
+      <w:r>
+        <w:rPr>
+          <w:rFonts w:ascii="나눔고딕" w:eastAsia="나눔고딕" w:hAnsi="나눔고딕" w:cs="Arial" w:hint="eastAsia"/>
+          <w:color w:val="000000"/>
+          <w:kern w:val="0"/>
+          <w:sz w:val="22"/>
+        </w:rPr>
+        <w:t>ACCOUNTING DATE : 분개의 회계일자</w:t>
+      </w:r>
+    </w:p>
+    <w:p>
+      <w:pPr>
+        <w:pStyle w:val="a6"/>
+        <w:widowControl/>
+        <w:numPr>
+          <w:ilvl w:val="0"/>
+          <w:numId w:val="7"/>
+        </w:numPr>
+        <w:wordWrap/>
+        <w:autoSpaceDE/>
+        <w:autoSpaceDN/>
+        <w:spacing w:after="0" w:line="240" w:lineRule="auto"/>
+        <w:ind w:leftChars="0"/>
+        <w:jc w:val="left"/>
+        <w:textAlignment w:val="baseline"/>
+        <w:rPr>
+          <w:rFonts w:ascii="나눔고딕" w:eastAsia="나눔고딕" w:hAnsi="나눔고딕" w:cs="Arial"/>
+          <w:color w:val="000000"/>
+          <w:kern w:val="0"/>
+          <w:sz w:val="22"/>
+        </w:rPr>
+      </w:pPr>
+      <w:r>
+        <w:rPr>
+          <w:rFonts w:ascii="나눔고딕" w:eastAsia="나눔고딕" w:hAnsi="나눔고딕" w:cs="Arial" w:hint="eastAsia"/>
+          <w:color w:val="000000"/>
+          <w:kern w:val="0"/>
+          <w:sz w:val="22"/>
+        </w:rPr>
+        <w:t>DIST_CODE_COMBINATION_ID : 총계정원장(</w:t>
+      </w:r>
+      <w:r>
+        <w:rPr>
+          <w:rFonts w:ascii="나눔고딕" w:eastAsia="나눔고딕" w:hAnsi="나눔고딕" w:cs="Arial"/>
+          <w:color w:val="000000"/>
+          <w:kern w:val="0"/>
+          <w:sz w:val="22"/>
+        </w:rPr>
+        <w:t>GL)</w:t>
+      </w:r>
+      <w:r>
+        <w:rPr>
+          <w:rFonts w:ascii="나눔고딕" w:eastAsia="나눔고딕" w:hAnsi="나눔고딕" w:cs="Arial" w:hint="eastAsia"/>
+          <w:color w:val="000000"/>
+          <w:kern w:val="0"/>
+          <w:sz w:val="22"/>
+        </w:rPr>
+        <w:t>의 고유 식별자</w:t>
+      </w:r>
+      <w:r>
+        <w:rPr>
+          <w:rFonts w:ascii="나눔고딕" w:eastAsia="나눔고딕" w:hAnsi="나눔고딕" w:cs="Arial"/>
+          <w:color w:val="000000"/>
+          <w:kern w:val="0"/>
+          <w:sz w:val="22"/>
+        </w:rPr>
+        <w:br/>
+      </w:r>
+      <w:r>
+        <w:rPr>
+          <w:rFonts w:ascii="나눔고딕" w:eastAsia="나눔고딕" w:hAnsi="나눔고딕" w:cs="Arial" w:hint="eastAsia"/>
+          <w:color w:val="000000"/>
+          <w:kern w:val="0"/>
+          <w:sz w:val="22"/>
+        </w:rPr>
+        <w:t>: 송장 금액이 어떤 비용 계정이나 자산 계정으로 분배되는지 나타냄</w:t>
+      </w:r>
+    </w:p>
+    <w:p>
+      <w:pPr>
+        <w:pStyle w:val="a6"/>
+        <w:widowControl/>
+        <w:numPr>
+          <w:ilvl w:val="0"/>
+          <w:numId w:val="7"/>
+        </w:numPr>
+        <w:wordWrap/>
+        <w:autoSpaceDE/>
+        <w:autoSpaceDN/>
+        <w:spacing w:after="0" w:line="240" w:lineRule="auto"/>
+        <w:ind w:leftChars="0"/>
+        <w:jc w:val="left"/>
+        <w:textAlignment w:val="baseline"/>
+        <w:rPr>
+          <w:rFonts w:ascii="나눔고딕" w:eastAsia="나눔고딕" w:hAnsi="나눔고딕" w:cs="Arial"/>
+          <w:color w:val="000000"/>
+          <w:kern w:val="0"/>
+          <w:sz w:val="22"/>
+        </w:rPr>
+      </w:pPr>
+      <w:r>
+        <w:rPr>
+          <w:rFonts w:ascii="나눔고딕" w:eastAsia="나눔고딕" w:hAnsi="나눔고딕" w:cs="Arial" w:hint="eastAsia"/>
+          <w:color w:val="000000"/>
+          <w:kern w:val="0"/>
+          <w:sz w:val="22"/>
+        </w:rPr>
+        <w:t>LINE_TYPE_LOOKUP_CODE :</w:t>
+      </w:r>
+      <w:r>
+        <w:rPr>
+          <w:rFonts w:ascii="나눔고딕" w:eastAsia="나눔고딕" w:hAnsi="나눔고딕" w:cs="Arial"/>
+          <w:color w:val="000000"/>
+          <w:kern w:val="0"/>
+          <w:sz w:val="22"/>
+        </w:rPr>
+        <w:t xml:space="preserve"> </w:t>
+      </w:r>
+      <w:r>
+        <w:rPr>
+          <w:rFonts w:ascii="나눔고딕" w:eastAsia="나눔고딕" w:hAnsi="나눔고딕" w:cs="Arial" w:hint="eastAsia"/>
+          <w:color w:val="000000"/>
+          <w:kern w:val="0"/>
+          <w:sz w:val="22"/>
+        </w:rPr>
+        <w:t>분개 유형</w:t>
+      </w:r>
+      <w:r>
+        <w:rPr>
+          <w:rFonts w:ascii="나눔고딕" w:eastAsia="나눔고딕" w:hAnsi="나눔고딕" w:cs="Arial"/>
+          <w:color w:val="000000"/>
+          <w:kern w:val="0"/>
+          <w:sz w:val="22"/>
+        </w:rPr>
+        <w:br/>
+      </w:r>
+      <w:r>
+        <w:rPr>
+          <w:rFonts w:ascii="나눔고딕" w:eastAsia="나눔고딕" w:hAnsi="나눔고딕" w:cs="Arial" w:hint="eastAsia"/>
+          <w:color w:val="000000"/>
+          <w:kern w:val="0"/>
+          <w:sz w:val="22"/>
+        </w:rPr>
+        <w:t>: 품목,</w:t>
+      </w:r>
+      <w:r>
+        <w:rPr>
+          <w:rFonts w:ascii="나눔고딕" w:eastAsia="나눔고딕" w:hAnsi="나눔고딕" w:cs="Arial"/>
+          <w:color w:val="000000"/>
+          <w:kern w:val="0"/>
+          <w:sz w:val="22"/>
+        </w:rPr>
+        <w:t xml:space="preserve"> </w:t>
+      </w:r>
+      <w:r>
+        <w:rPr>
+          <w:rFonts w:ascii="나눔고딕" w:eastAsia="나눔고딕" w:hAnsi="나눔고딕" w:cs="Arial" w:hint="eastAsia"/>
+          <w:color w:val="000000"/>
+          <w:kern w:val="0"/>
+          <w:sz w:val="22"/>
+        </w:rPr>
+        <w:t>세금,</w:t>
+      </w:r>
+      <w:r>
+        <w:rPr>
+          <w:rFonts w:ascii="나눔고딕" w:eastAsia="나눔고딕" w:hAnsi="나눔고딕" w:cs="Arial"/>
+          <w:color w:val="000000"/>
+          <w:kern w:val="0"/>
+          <w:sz w:val="22"/>
+        </w:rPr>
+        <w:t xml:space="preserve"> </w:t>
+      </w:r>
+      <w:r>
+        <w:rPr>
+          <w:rFonts w:ascii="나눔고딕" w:eastAsia="나눔고딕" w:hAnsi="나눔고딕" w:cs="Arial" w:hint="eastAsia"/>
+          <w:color w:val="000000"/>
+          <w:kern w:val="0"/>
+          <w:sz w:val="22"/>
+        </w:rPr>
+        <w:t>원천세 등</w:t>
+      </w:r>
+    </w:p>
+    <w:p>
+      <w:pPr>
+        <w:pStyle w:val="a6"/>
+        <w:widowControl/>
+        <w:numPr>
+          <w:ilvl w:val="0"/>
+          <w:numId w:val="7"/>
+        </w:numPr>
+        <w:wordWrap/>
+        <w:autoSpaceDE/>
+        <w:autoSpaceDN/>
+        <w:spacing w:after="0" w:line="240" w:lineRule="auto"/>
+        <w:ind w:leftChars="0"/>
+        <w:jc w:val="left"/>
+        <w:textAlignment w:val="baseline"/>
+        <w:rPr>
+          <w:rFonts w:ascii="나눔고딕" w:eastAsia="나눔고딕" w:hAnsi="나눔고딕" w:cs="Arial"/>
+          <w:color w:val="000000"/>
+          <w:kern w:val="0"/>
+          <w:sz w:val="22"/>
+        </w:rPr>
+      </w:pPr>
+      <w:r>
+        <w:rPr>
+          <w:rFonts w:ascii="나눔고딕" w:eastAsia="나눔고딕" w:hAnsi="나눔고딕" w:cs="Arial" w:hint="eastAsia"/>
+          <w:color w:val="000000"/>
+          <w:kern w:val="0"/>
+          <w:sz w:val="22"/>
+        </w:rPr>
+        <w:t xml:space="preserve">POSTED_FLAG : 해당 분개에 대한 회계 항목이 GL에 </w:t>
+      </w:r>
+      <w:r>
+        <w:rPr>
+          <w:rFonts w:ascii="나눔고딕" w:eastAsia="나눔고딕" w:hAnsi="나눔고딕" w:cs="Arial"/>
+          <w:color w:val="000000"/>
+          <w:kern w:val="0"/>
+          <w:sz w:val="22"/>
+        </w:rPr>
+        <w:t xml:space="preserve">Posting </w:t>
+      </w:r>
+      <w:r>
+        <w:rPr>
+          <w:rFonts w:ascii="나눔고딕" w:eastAsia="나눔고딕" w:hAnsi="나눔고딕" w:cs="Arial" w:hint="eastAsia"/>
+          <w:color w:val="000000"/>
+          <w:kern w:val="0"/>
+          <w:sz w:val="22"/>
+        </w:rPr>
+        <w:t>되었는지 여부</w:t>
+      </w:r>
+    </w:p>
+    <w:p>
+      <w:pPr>
+        <w:widowControl/>
+        <w:wordWrap/>
+        <w:autoSpaceDE/>
+        <w:autoSpaceDN/>
+        <w:spacing w:after="0" w:line="240" w:lineRule="auto"/>
+        <w:jc w:val="left"/>
+        <w:textAlignment w:val="baseline"/>
+        <w:rPr>
+          <w:rFonts w:ascii="나눔고딕" w:eastAsia="나눔고딕" w:hAnsi="나눔고딕" w:cs="Arial"/>
+          <w:color w:val="000000"/>
+          <w:kern w:val="0"/>
+          <w:sz w:val="22"/>
+        </w:rPr>
+      </w:pPr>
+    </w:p>
+    <w:p>
+      <w:pPr>
+        <w:widowControl/>
+        <w:wordWrap/>
+        <w:autoSpaceDE/>
+        <w:autoSpaceDN/>
+        <w:spacing w:after="0" w:line="240" w:lineRule="auto"/>
+        <w:jc w:val="left"/>
+        <w:textAlignment w:val="baseline"/>
+        <w:rPr>
+          <w:rFonts w:ascii="나눔고딕" w:eastAsia="나눔고딕" w:hAnsi="나눔고딕" w:cs="Arial" w:hint="eastAsia"/>
+          <w:color w:val="000000"/>
+          <w:kern w:val="0"/>
+          <w:sz w:val="22"/>
+        </w:rPr>
+      </w:pPr>
+      <w:r>
+        <w:rPr>
+          <w:rFonts w:ascii="나눔고딕" w:eastAsia="나눔고딕" w:hAnsi="나눔고딕" w:cs="Arial" w:hint="eastAsia"/>
+          <w:color w:val="000000"/>
+          <w:kern w:val="0"/>
+          <w:sz w:val="22"/>
+        </w:rPr>
+        <w:t>&lt;</w:t>
+      </w:r>
+      <w:r>
+        <w:rPr>
+          <w:rFonts w:ascii="나눔고딕" w:eastAsia="나눔고딕" w:hAnsi="나눔고딕" w:cs="Arial" w:hint="eastAsia"/>
+          <w:b/>
+          <w:color w:val="000000"/>
+          <w:kern w:val="0"/>
+          <w:sz w:val="22"/>
+        </w:rPr>
+        <w:t>AP_</w:t>
+      </w:r>
+      <w:r>
+        <w:rPr>
+          <w:rFonts w:ascii="나눔고딕" w:eastAsia="나눔고딕" w:hAnsi="나눔고딕" w:cs="Arial"/>
+          <w:b/>
+          <w:color w:val="000000"/>
+          <w:kern w:val="0"/>
+          <w:sz w:val="22"/>
+        </w:rPr>
+        <w:t>INVOICE_PAYMENTS_ALL</w:t>
+      </w:r>
+      <w:r>
+        <w:rPr>
+          <w:rFonts w:ascii="나눔고딕" w:eastAsia="나눔고딕" w:hAnsi="나눔고딕" w:cs="Arial" w:hint="eastAsia"/>
+          <w:color w:val="000000"/>
+          <w:kern w:val="0"/>
+          <w:sz w:val="22"/>
+        </w:rPr>
+        <w:t xml:space="preserve"> &gt;</w:t>
+      </w:r>
+    </w:p>
+    <w:p>
+      <w:pPr>
+        <w:widowControl/>
+        <w:wordWrap/>
+        <w:autoSpaceDE/>
+        <w:autoSpaceDN/>
+        <w:spacing w:after="0" w:line="240" w:lineRule="auto"/>
+        <w:jc w:val="left"/>
+        <w:textAlignment w:val="baseline"/>
+        <w:rPr>
+          <w:rFonts w:ascii="나눔고딕" w:eastAsia="나눔고딕" w:hAnsi="나눔고딕" w:cs="Arial"/>
+          <w:color w:val="000000"/>
+          <w:kern w:val="0"/>
+          <w:sz w:val="22"/>
+        </w:rPr>
+      </w:pPr>
+      <w:r>
+        <w:rPr>
+          <w:rFonts w:ascii="나눔고딕" w:eastAsia="나눔고딕" w:hAnsi="나눔고딕" w:cs="Arial" w:hint="eastAsia"/>
+          <w:color w:val="000000"/>
+          <w:kern w:val="0"/>
+          <w:sz w:val="22"/>
+        </w:rPr>
+        <w:t>: 어떤 송장이 어떤 결제에 의해 지급되었는지에 대한 정보</w:t>
+      </w:r>
+    </w:p>
+    <w:p>
+      <w:pPr>
+        <w:widowControl/>
+        <w:wordWrap/>
+        <w:autoSpaceDE/>
+        <w:autoSpaceDN/>
+        <w:spacing w:after="0" w:line="240" w:lineRule="auto"/>
+        <w:jc w:val="left"/>
+        <w:textAlignment w:val="baseline"/>
+        <w:rPr>
+          <w:rFonts w:ascii="나눔고딕" w:eastAsia="나눔고딕" w:hAnsi="나눔고딕" w:cs="Arial"/>
+          <w:color w:val="000000"/>
+          <w:kern w:val="0"/>
+          <w:sz w:val="22"/>
+        </w:rPr>
+      </w:pPr>
+      <w:r>
+        <w:rPr>
+          <w:rFonts w:ascii="나눔고딕" w:eastAsia="나눔고딕" w:hAnsi="나눔고딕" w:cs="Arial" w:hint="eastAsia"/>
+          <w:color w:val="000000"/>
+          <w:kern w:val="0"/>
+          <w:sz w:val="22"/>
+        </w:rPr>
+        <w:t xml:space="preserve">: INVOICE_ID와 </w:t>
+      </w:r>
+      <w:r>
+        <w:rPr>
+          <w:rFonts w:ascii="나눔고딕" w:eastAsia="나눔고딕" w:hAnsi="나눔고딕" w:cs="Arial"/>
+          <w:color w:val="000000"/>
+          <w:kern w:val="0"/>
+          <w:sz w:val="22"/>
+        </w:rPr>
+        <w:t>AP_CHECKS_ALL.CHECK_I</w:t>
+      </w:r>
+      <w:r>
+        <w:rPr>
+          <w:rFonts w:ascii="나눔고딕" w:eastAsia="나눔고딕" w:hAnsi="나눔고딕" w:cs="Arial" w:hint="eastAsia"/>
+          <w:color w:val="000000"/>
+          <w:kern w:val="0"/>
+          <w:sz w:val="22"/>
+        </w:rPr>
+        <w:t>D를 연결</w:t>
+      </w:r>
+    </w:p>
+    <w:p>
+      <w:pPr>
+        <w:widowControl/>
+        <w:wordWrap/>
+        <w:autoSpaceDE/>
+        <w:autoSpaceDN/>
+        <w:spacing w:after="0" w:line="240" w:lineRule="auto"/>
+        <w:ind w:left="207" w:hangingChars="100" w:hanging="207"/>
+        <w:jc w:val="left"/>
+        <w:textAlignment w:val="baseline"/>
+        <w:rPr>
+          <w:rFonts w:ascii="나눔고딕" w:eastAsia="나눔고딕" w:hAnsi="나눔고딕" w:cs="Arial"/>
+          <w:color w:val="000000"/>
+          <w:kern w:val="0"/>
+          <w:sz w:val="22"/>
+        </w:rPr>
+      </w:pPr>
+      <w:r>
+        <w:rPr>
+          <w:rFonts w:ascii="나눔고딕" w:eastAsia="나눔고딕" w:hAnsi="나눔고딕" w:cs="Arial" w:hint="eastAsia"/>
+          <w:color w:val="000000"/>
+          <w:kern w:val="0"/>
+          <w:sz w:val="22"/>
+        </w:rPr>
+        <w:t xml:space="preserve">: 송장과 결제 간의 </w:t>
+      </w:r>
+      <w:r>
+        <w:rPr>
+          <w:rFonts w:ascii="나눔고딕" w:eastAsia="나눔고딕" w:hAnsi="나눔고딕" w:cs="Arial"/>
+          <w:color w:val="000000"/>
+          <w:kern w:val="0"/>
+          <w:sz w:val="22"/>
+        </w:rPr>
+        <w:t xml:space="preserve">N:M </w:t>
+      </w:r>
+      <w:r>
+        <w:rPr>
+          <w:rFonts w:ascii="나눔고딕" w:eastAsia="나눔고딕" w:hAnsi="나눔고딕" w:cs="Arial" w:hint="eastAsia"/>
+          <w:color w:val="000000"/>
+          <w:kern w:val="0"/>
+          <w:sz w:val="22"/>
+        </w:rPr>
+        <w:t>관계 관리</w:t>
+      </w:r>
+      <w:r>
+        <w:rPr>
+          <w:rFonts w:ascii="나눔고딕" w:eastAsia="나눔고딕" w:hAnsi="나눔고딕" w:cs="Arial"/>
+          <w:color w:val="000000"/>
+          <w:kern w:val="0"/>
+          <w:sz w:val="22"/>
+        </w:rPr>
+        <w:br/>
+        <w:t xml:space="preserve">-&gt; </w:t>
+      </w:r>
+      <w:r>
+        <w:rPr>
+          <w:rFonts w:ascii="나눔고딕" w:eastAsia="나눔고딕" w:hAnsi="나눔고딕" w:cs="Arial" w:hint="eastAsia"/>
+          <w:color w:val="000000"/>
+          <w:kern w:val="0"/>
+          <w:sz w:val="22"/>
+        </w:rPr>
+        <w:t>하나의 송장이 여러 번 부분 지급 가능,</w:t>
+      </w:r>
+      <w:r>
+        <w:rPr>
+          <w:rFonts w:ascii="나눔고딕" w:eastAsia="나눔고딕" w:hAnsi="나눔고딕" w:cs="Arial"/>
+          <w:color w:val="000000"/>
+          <w:kern w:val="0"/>
+          <w:sz w:val="22"/>
+        </w:rPr>
+        <w:t xml:space="preserve"> </w:t>
+      </w:r>
+      <w:r>
+        <w:rPr>
+          <w:rFonts w:ascii="나눔고딕" w:eastAsia="나눔고딕" w:hAnsi="나눔고딕" w:cs="Arial" w:hint="eastAsia"/>
+          <w:color w:val="000000"/>
+          <w:kern w:val="0"/>
+          <w:sz w:val="22"/>
+        </w:rPr>
+        <w:t>하나의 결제가 여러 송장에 대한 지급 가능</w:t>
+      </w:r>
+    </w:p>
+    <w:p>
+      <w:pPr>
+        <w:widowControl/>
+        <w:wordWrap/>
+        <w:autoSpaceDE/>
+        <w:autoSpaceDN/>
+        <w:spacing w:after="0" w:line="240" w:lineRule="auto"/>
+        <w:ind w:left="207" w:hangingChars="100" w:hanging="207"/>
+        <w:jc w:val="left"/>
+        <w:textAlignment w:val="baseline"/>
+        <w:rPr>
+          <w:rFonts w:ascii="나눔고딕" w:eastAsia="나눔고딕" w:hAnsi="나눔고딕" w:cs="Arial"/>
+          <w:color w:val="000000"/>
+          <w:kern w:val="0"/>
+          <w:sz w:val="22"/>
+        </w:rPr>
+      </w:pPr>
+      <w:r>
+        <w:rPr>
+          <w:rFonts w:ascii="나눔고딕" w:eastAsia="나눔고딕" w:hAnsi="나눔고딕" w:cs="Arial"/>
+          <w:color w:val="000000"/>
+          <w:kern w:val="0"/>
+          <w:sz w:val="22"/>
+        </w:rPr>
+        <w:t xml:space="preserve"> [</w:t>
+      </w:r>
+      <w:r>
+        <w:rPr>
+          <w:rFonts w:ascii="나눔고딕" w:eastAsia="나눔고딕" w:hAnsi="나눔고딕" w:cs="Arial" w:hint="eastAsia"/>
+          <w:color w:val="000000"/>
+          <w:kern w:val="0"/>
+          <w:sz w:val="22"/>
+        </w:rPr>
+        <w:t>주요 컬럼]</w:t>
+      </w:r>
+    </w:p>
+    <w:p>
+      <w:pPr>
+        <w:pStyle w:val="a6"/>
+        <w:widowControl/>
+        <w:numPr>
+          <w:ilvl w:val="0"/>
+          <w:numId w:val="7"/>
+        </w:numPr>
+        <w:wordWrap/>
+        <w:autoSpaceDE/>
+        <w:autoSpaceDN/>
+        <w:spacing w:after="0" w:line="240" w:lineRule="auto"/>
+        <w:ind w:leftChars="0"/>
+        <w:jc w:val="left"/>
+        <w:textAlignment w:val="baseline"/>
+        <w:rPr>
+          <w:rFonts w:ascii="나눔고딕" w:eastAsia="나눔고딕" w:hAnsi="나눔고딕" w:cs="Arial"/>
+          <w:color w:val="000000"/>
+          <w:kern w:val="0"/>
+          <w:sz w:val="22"/>
+        </w:rPr>
+      </w:pPr>
+      <w:r>
+        <w:rPr>
+          <w:rFonts w:ascii="나눔고딕" w:eastAsia="나눔고딕" w:hAnsi="나눔고딕" w:cs="Arial" w:hint="eastAsia"/>
+          <w:color w:val="000000"/>
+          <w:kern w:val="0"/>
+          <w:sz w:val="22"/>
+        </w:rPr>
+        <w:t>POSTED_FLAG : 해당 송장 결제 기록이 GL로 Accounting 되었는지 여부</w:t>
+      </w:r>
+    </w:p>
+    <w:p>
+      <w:pPr>
+        <w:pStyle w:val="a6"/>
+        <w:widowControl/>
+        <w:numPr>
+          <w:ilvl w:val="0"/>
+          <w:numId w:val="7"/>
+        </w:numPr>
+        <w:wordWrap/>
+        <w:autoSpaceDE/>
+        <w:autoSpaceDN/>
+        <w:spacing w:after="0" w:line="240" w:lineRule="auto"/>
+        <w:ind w:leftChars="0"/>
+        <w:jc w:val="left"/>
+        <w:textAlignment w:val="baseline"/>
+        <w:rPr>
+          <w:rFonts w:ascii="나눔고딕" w:eastAsia="나눔고딕" w:hAnsi="나눔고딕" w:cs="Arial"/>
+          <w:color w:val="000000"/>
+          <w:kern w:val="0"/>
+          <w:sz w:val="22"/>
+        </w:rPr>
+      </w:pPr>
+      <w:r>
+        <w:rPr>
+          <w:rFonts w:ascii="나눔고딕" w:eastAsia="나눔고딕" w:hAnsi="나눔고딕" w:cs="Arial" w:hint="eastAsia"/>
+          <w:color w:val="000000"/>
+          <w:kern w:val="0"/>
+          <w:sz w:val="22"/>
+        </w:rPr>
+        <w:t>ACCTS_PAY_CODE_COMBINATION_ID :</w:t>
+      </w:r>
+      <w:r>
+        <w:rPr>
+          <w:rFonts w:ascii="나눔고딕" w:eastAsia="나눔고딕" w:hAnsi="나눔고딕" w:cs="Arial"/>
+          <w:color w:val="000000"/>
+          <w:kern w:val="0"/>
+          <w:sz w:val="22"/>
+        </w:rPr>
+        <w:t xml:space="preserve"> </w:t>
+      </w:r>
+      <w:r>
+        <w:rPr>
+          <w:rFonts w:ascii="나눔고딕" w:eastAsia="나눔고딕" w:hAnsi="나눔고딕" w:cs="Arial" w:hint="eastAsia"/>
+          <w:color w:val="000000"/>
+          <w:kern w:val="0"/>
+          <w:sz w:val="22"/>
+        </w:rPr>
+        <w:t>회계 분개에서 사용된 채무 계정 조합 코드</w:t>
+      </w:r>
+      <w:r>
+        <w:rPr>
+          <w:rFonts w:ascii="나눔고딕" w:eastAsia="나눔고딕" w:hAnsi="나눔고딕" w:cs="Arial"/>
+          <w:color w:val="000000"/>
+          <w:kern w:val="0"/>
+          <w:sz w:val="22"/>
+        </w:rPr>
+        <w:br/>
+      </w:r>
+      <w:r>
+        <w:rPr>
+          <w:rFonts w:ascii="나눔고딕" w:eastAsia="나눔고딕" w:hAnsi="나눔고딕" w:cs="Arial" w:hint="eastAsia"/>
+          <w:color w:val="000000"/>
+          <w:kern w:val="0"/>
+          <w:sz w:val="22"/>
+        </w:rPr>
+        <w:t>: 해당 결제로 인해 차감되는 미지급금 GL</w:t>
+      </w:r>
+      <w:r>
+        <w:rPr>
+          <w:rFonts w:ascii="나눔고딕" w:eastAsia="나눔고딕" w:hAnsi="나눔고딕" w:cs="Arial"/>
+          <w:color w:val="000000"/>
+          <w:kern w:val="0"/>
+          <w:sz w:val="22"/>
+        </w:rPr>
+        <w:t xml:space="preserve"> </w:t>
+      </w:r>
+      <w:r>
+        <w:rPr>
+          <w:rFonts w:ascii="나눔고딕" w:eastAsia="나눔고딕" w:hAnsi="나눔고딕" w:cs="Arial" w:hint="eastAsia"/>
+          <w:color w:val="000000"/>
+          <w:kern w:val="0"/>
+          <w:sz w:val="22"/>
+        </w:rPr>
+        <w:t>계정</w:t>
+      </w:r>
+    </w:p>
+    <w:p>
+      <w:pPr>
+        <w:widowControl/>
+        <w:wordWrap/>
+        <w:autoSpaceDE/>
+        <w:autoSpaceDN/>
+        <w:spacing w:after="0" w:line="240" w:lineRule="auto"/>
+        <w:jc w:val="left"/>
+        <w:textAlignment w:val="baseline"/>
+        <w:rPr>
+          <w:rFonts w:ascii="나눔고딕" w:eastAsia="나눔고딕" w:hAnsi="나눔고딕" w:cs="Arial"/>
+          <w:color w:val="000000"/>
+          <w:kern w:val="0"/>
+          <w:sz w:val="22"/>
+        </w:rPr>
+      </w:pPr>
+    </w:p>
+    <w:p>
+      <w:pPr>
+        <w:widowControl/>
+        <w:wordWrap/>
+        <w:autoSpaceDE/>
+        <w:autoSpaceDN/>
+        <w:spacing w:after="0" w:line="240" w:lineRule="auto"/>
+        <w:jc w:val="left"/>
+        <w:textAlignment w:val="baseline"/>
+        <w:rPr>
+          <w:rFonts w:ascii="나눔고딕" w:eastAsia="나눔고딕" w:hAnsi="나눔고딕" w:cs="Arial"/>
+          <w:color w:val="000000"/>
+          <w:kern w:val="0"/>
+          <w:sz w:val="22"/>
+        </w:rPr>
+      </w:pPr>
+      <w:r>
+        <w:rPr>
+          <w:rFonts w:ascii="나눔고딕" w:eastAsia="나눔고딕" w:hAnsi="나눔고딕" w:cs="Arial" w:hint="eastAsia"/>
+          <w:color w:val="000000"/>
+          <w:kern w:val="0"/>
+          <w:sz w:val="22"/>
+        </w:rPr>
+        <w:t>&lt;</w:t>
+      </w:r>
       <w:bookmarkStart w:id="0" w:name="_GoBack"/>
+      <w:r>
+        <w:rPr>
+          <w:rFonts w:ascii="나눔고딕" w:eastAsia="나눔고딕" w:hAnsi="나눔고딕" w:cs="Arial" w:hint="eastAsia"/>
+          <w:b/>
+          <w:color w:val="000000"/>
+          <w:kern w:val="0"/>
+          <w:sz w:val="22"/>
+        </w:rPr>
+        <w:t>AP</w:t>
+      </w:r>
+      <w:r>
+        <w:rPr>
+          <w:rFonts w:ascii="나눔고딕" w:eastAsia="나눔고딕" w:hAnsi="나눔고딕" w:cs="Arial"/>
+          <w:b/>
+          <w:color w:val="000000"/>
+          <w:kern w:val="0"/>
+          <w:sz w:val="22"/>
+        </w:rPr>
+        <w:t>_CHECKS_ALL</w:t>
+      </w:r>
       <w:bookmarkEnd w:id="0"/>
+      <w:r>
+        <w:rPr>
+          <w:rFonts w:ascii="나눔고딕" w:eastAsia="나눔고딕" w:hAnsi="나눔고딕" w:cs="Arial"/>
+          <w:color w:val="000000"/>
+          <w:kern w:val="0"/>
+          <w:sz w:val="22"/>
+        </w:rPr>
+        <w:t>&gt;</w:t>
+      </w:r>
+    </w:p>
+    <w:p>
+      <w:pPr>
+        <w:widowControl/>
+        <w:wordWrap/>
+        <w:autoSpaceDE/>
+        <w:autoSpaceDN/>
+        <w:spacing w:after="0" w:line="240" w:lineRule="auto"/>
+        <w:jc w:val="left"/>
+        <w:textAlignment w:val="baseline"/>
+        <w:rPr>
+          <w:rFonts w:ascii="나눔고딕" w:eastAsia="나눔고딕" w:hAnsi="나눔고딕" w:cs="Arial"/>
+          <w:color w:val="000000"/>
+          <w:kern w:val="0"/>
+          <w:sz w:val="22"/>
+        </w:rPr>
+      </w:pPr>
+      <w:r>
+        <w:rPr>
+          <w:rFonts w:ascii="나눔고딕" w:eastAsia="나눔고딕" w:hAnsi="나눔고딕" w:cs="Arial"/>
+          <w:color w:val="000000"/>
+          <w:kern w:val="0"/>
+          <w:sz w:val="22"/>
+        </w:rPr>
+        <w:t xml:space="preserve">: </w:t>
+      </w:r>
+      <w:r>
+        <w:rPr>
+          <w:rFonts w:ascii="나눔고딕" w:eastAsia="나눔고딕" w:hAnsi="나눔고딕" w:cs="Arial" w:hint="eastAsia"/>
+          <w:color w:val="000000"/>
+          <w:kern w:val="0"/>
+          <w:sz w:val="22"/>
+        </w:rPr>
+        <w:t>실제 이루어진 지급 거래에 대한 정보</w:t>
+      </w:r>
+    </w:p>
+    <w:p>
+      <w:pPr>
+        <w:widowControl/>
+        <w:wordWrap/>
+        <w:autoSpaceDE/>
+        <w:autoSpaceDN/>
+        <w:spacing w:after="0" w:line="240" w:lineRule="auto"/>
+        <w:jc w:val="left"/>
+        <w:textAlignment w:val="baseline"/>
+        <w:rPr>
+          <w:rFonts w:ascii="나눔고딕" w:eastAsia="나눔고딕" w:hAnsi="나눔고딕" w:cs="Arial"/>
+          <w:color w:val="000000"/>
+          <w:kern w:val="0"/>
+          <w:sz w:val="22"/>
+        </w:rPr>
+      </w:pPr>
+      <w:r>
+        <w:rPr>
+          <w:rFonts w:ascii="나눔고딕" w:eastAsia="나눔고딕" w:hAnsi="나눔고딕" w:cs="Arial" w:hint="eastAsia"/>
+          <w:color w:val="000000"/>
+          <w:kern w:val="0"/>
+          <w:sz w:val="22"/>
+        </w:rPr>
+        <w:t>: 송장이 어떤 결제로 지급 되었는지 추적(수표,</w:t>
+      </w:r>
+      <w:r>
+        <w:rPr>
+          <w:rFonts w:ascii="나눔고딕" w:eastAsia="나눔고딕" w:hAnsi="나눔고딕" w:cs="Arial"/>
+          <w:color w:val="000000"/>
+          <w:kern w:val="0"/>
+          <w:sz w:val="22"/>
+        </w:rPr>
+        <w:t xml:space="preserve"> </w:t>
+      </w:r>
+      <w:r>
+        <w:rPr>
+          <w:rFonts w:ascii="나눔고딕" w:eastAsia="나눔고딕" w:hAnsi="나눔고딕" w:cs="Arial" w:hint="eastAsia"/>
+          <w:color w:val="000000"/>
+          <w:kern w:val="0"/>
+          <w:sz w:val="22"/>
+        </w:rPr>
+        <w:t>전자 이체 등)</w:t>
+      </w:r>
+    </w:p>
+    <w:p>
+      <w:pPr>
+        <w:widowControl/>
+        <w:wordWrap/>
+        <w:autoSpaceDE/>
+        <w:autoSpaceDN/>
+        <w:spacing w:after="0" w:line="240" w:lineRule="auto"/>
+        <w:jc w:val="left"/>
+        <w:textAlignment w:val="baseline"/>
+        <w:rPr>
+          <w:rFonts w:ascii="나눔고딕" w:eastAsia="나눔고딕" w:hAnsi="나눔고딕" w:cs="Arial"/>
+          <w:color w:val="000000"/>
+          <w:kern w:val="0"/>
+          <w:sz w:val="22"/>
+        </w:rPr>
+      </w:pPr>
+      <w:r>
+        <w:rPr>
+          <w:rFonts w:ascii="나눔고딕" w:eastAsia="나눔고딕" w:hAnsi="나눔고딕" w:cs="Arial"/>
+          <w:color w:val="000000"/>
+          <w:kern w:val="0"/>
+          <w:sz w:val="22"/>
+        </w:rPr>
+        <w:t xml:space="preserve"> [</w:t>
+      </w:r>
+      <w:r>
+        <w:rPr>
+          <w:rFonts w:ascii="나눔고딕" w:eastAsia="나눔고딕" w:hAnsi="나눔고딕" w:cs="Arial" w:hint="eastAsia"/>
+          <w:color w:val="000000"/>
+          <w:kern w:val="0"/>
+          <w:sz w:val="22"/>
+        </w:rPr>
+        <w:t>주요 컬럼]</w:t>
+      </w:r>
+    </w:p>
+    <w:p>
+      <w:pPr>
+        <w:pStyle w:val="a6"/>
+        <w:widowControl/>
+        <w:numPr>
+          <w:ilvl w:val="0"/>
+          <w:numId w:val="7"/>
+        </w:numPr>
+        <w:wordWrap/>
+        <w:autoSpaceDE/>
+        <w:autoSpaceDN/>
+        <w:spacing w:after="0" w:line="240" w:lineRule="auto"/>
+        <w:ind w:leftChars="0"/>
+        <w:jc w:val="left"/>
+        <w:textAlignment w:val="baseline"/>
+        <w:rPr>
+          <w:rFonts w:ascii="나눔고딕" w:eastAsia="나눔고딕" w:hAnsi="나눔고딕" w:cs="Arial"/>
+          <w:color w:val="000000"/>
+          <w:kern w:val="0"/>
+          <w:sz w:val="22"/>
+        </w:rPr>
+      </w:pPr>
+      <w:r>
+        <w:rPr>
+          <w:rFonts w:ascii="나눔고딕" w:eastAsia="나눔고딕" w:hAnsi="나눔고딕" w:cs="Arial" w:hint="eastAsia"/>
+          <w:color w:val="000000"/>
+          <w:kern w:val="0"/>
+          <w:sz w:val="22"/>
+        </w:rPr>
+        <w:t>CHECK_DATE :</w:t>
+      </w:r>
+      <w:r>
+        <w:rPr>
+          <w:rFonts w:ascii="나눔고딕" w:eastAsia="나눔고딕" w:hAnsi="나눔고딕" w:cs="Arial"/>
+          <w:color w:val="000000"/>
+          <w:kern w:val="0"/>
+          <w:sz w:val="22"/>
+        </w:rPr>
+        <w:t xml:space="preserve"> </w:t>
+      </w:r>
+      <w:r>
+        <w:rPr>
+          <w:rFonts w:ascii="나눔고딕" w:eastAsia="나눔고딕" w:hAnsi="나눔고딕" w:cs="Arial" w:hint="eastAsia"/>
+          <w:color w:val="000000"/>
+          <w:kern w:val="0"/>
+          <w:sz w:val="22"/>
+        </w:rPr>
+        <w:t>지급 문서가 생성(발행)된 날짜</w:t>
+      </w:r>
+    </w:p>
+    <w:p>
+      <w:pPr>
+        <w:pStyle w:val="a6"/>
+        <w:widowControl/>
+        <w:numPr>
+          <w:ilvl w:val="0"/>
+          <w:numId w:val="7"/>
+        </w:numPr>
+        <w:wordWrap/>
+        <w:autoSpaceDE/>
+        <w:autoSpaceDN/>
+        <w:spacing w:after="0" w:line="240" w:lineRule="auto"/>
+        <w:ind w:leftChars="0"/>
+        <w:jc w:val="left"/>
+        <w:textAlignment w:val="baseline"/>
+        <w:rPr>
+          <w:rFonts w:ascii="나눔고딕" w:eastAsia="나눔고딕" w:hAnsi="나눔고딕" w:cs="Arial" w:hint="eastAsia"/>
+          <w:color w:val="000000"/>
+          <w:kern w:val="0"/>
+          <w:sz w:val="22"/>
+        </w:rPr>
+      </w:pPr>
+      <w:r>
+        <w:rPr>
+          <w:rFonts w:ascii="나눔고딕" w:eastAsia="나눔고딕" w:hAnsi="나눔고딕" w:cs="Arial" w:hint="eastAsia"/>
+          <w:color w:val="000000"/>
+          <w:kern w:val="0"/>
+          <w:sz w:val="22"/>
+        </w:rPr>
+        <w:t>STATUS_LOOKUP_CODE : 해당 지급의 현 상태(NEGOTIABLE :</w:t>
+      </w:r>
+      <w:r>
+        <w:rPr>
+          <w:rFonts w:ascii="나눔고딕" w:eastAsia="나눔고딕" w:hAnsi="나눔고딕" w:cs="Arial"/>
+          <w:color w:val="000000"/>
+          <w:kern w:val="0"/>
+          <w:sz w:val="22"/>
+        </w:rPr>
+        <w:t xml:space="preserve"> </w:t>
+      </w:r>
+      <w:r>
+        <w:rPr>
+          <w:rFonts w:ascii="나눔고딕" w:eastAsia="나눔고딕" w:hAnsi="나눔고딕" w:cs="Arial" w:hint="eastAsia"/>
+          <w:color w:val="000000"/>
+          <w:kern w:val="0"/>
+          <w:sz w:val="22"/>
+        </w:rPr>
+        <w:t>지급 발행,</w:t>
+      </w:r>
+      <w:r>
+        <w:rPr>
+          <w:rFonts w:ascii="나눔고딕" w:eastAsia="나눔고딕" w:hAnsi="나눔고딕" w:cs="Arial"/>
+          <w:color w:val="000000"/>
+          <w:kern w:val="0"/>
+          <w:sz w:val="22"/>
+        </w:rPr>
+        <w:t xml:space="preserve"> VOIDED : </w:t>
+      </w:r>
+      <w:r>
+        <w:rPr>
+          <w:rFonts w:ascii="나눔고딕" w:eastAsia="나눔고딕" w:hAnsi="나눔고딕" w:cs="Arial" w:hint="eastAsia"/>
+          <w:color w:val="000000"/>
+          <w:kern w:val="0"/>
+          <w:sz w:val="22"/>
+        </w:rPr>
+        <w:t>무효화)</w:t>
+      </w:r>
+    </w:p>
+    <w:p>
+      <w:pPr>
+        <w:pStyle w:val="a6"/>
+        <w:widowControl/>
+        <w:numPr>
+          <w:ilvl w:val="0"/>
+          <w:numId w:val="7"/>
+        </w:numPr>
+        <w:wordWrap/>
+        <w:autoSpaceDE/>
+        <w:autoSpaceDN/>
+        <w:spacing w:after="0" w:line="240" w:lineRule="auto"/>
+        <w:ind w:leftChars="0"/>
+        <w:jc w:val="left"/>
+        <w:textAlignment w:val="baseline"/>
+        <w:rPr>
+          <w:rFonts w:ascii="나눔고딕" w:eastAsia="나눔고딕" w:hAnsi="나눔고딕" w:cs="Arial" w:hint="eastAsia"/>
+          <w:color w:val="000000"/>
+          <w:kern w:val="0"/>
+          <w:sz w:val="22"/>
+        </w:rPr>
+      </w:pPr>
+      <w:r>
+        <w:rPr>
+          <w:rFonts w:ascii="나눔고딕" w:eastAsia="나눔고딕" w:hAnsi="나눔고딕" w:cs="Arial" w:hint="eastAsia"/>
+          <w:color w:val="000000"/>
+          <w:kern w:val="0"/>
+          <w:sz w:val="22"/>
+        </w:rPr>
+        <w:t>BANK_ACCOUNT_NUM :</w:t>
+      </w:r>
+      <w:r>
+        <w:rPr>
+          <w:rFonts w:ascii="나눔고딕" w:eastAsia="나눔고딕" w:hAnsi="나눔고딕" w:cs="Arial"/>
+          <w:color w:val="000000"/>
+          <w:kern w:val="0"/>
+          <w:sz w:val="22"/>
+        </w:rPr>
+        <w:t xml:space="preserve"> </w:t>
+      </w:r>
+      <w:r>
+        <w:rPr>
+          <w:rFonts w:ascii="나눔고딕" w:eastAsia="나눔고딕" w:hAnsi="나눔고딕" w:cs="Arial" w:hint="eastAsia"/>
+          <w:color w:val="000000"/>
+          <w:kern w:val="0"/>
+          <w:sz w:val="22"/>
+        </w:rPr>
+        <w:t>공급자 측 계좌 번호</w:t>
+      </w:r>
     </w:p>
     <w:sectPr>
       <w:pgSz w:w="11906" w:h="16838"/>
-      <w:pgMar w:top="1701" w:right="1440" w:bottom="1440" w:left="1440" w:header="851" w:footer="992" w:gutter="0"/>
+      <w:pgMar w:top="720" w:right="720" w:bottom="720" w:left="720" w:header="851" w:footer="992" w:gutter="0"/>
       <w:cols w:space="425"/>
       <w:docGrid w:linePitch="360"/>
     </w:sectPr>
@@ -1076,6 +3003,119 @@
 <file path=word/numbering.xml><?xml version="1.0" encoding="utf-8"?>
 <w:numbering xmlns:wpc="http://schemas.microsoft.com/office/word/2010/wordprocessingCanvas" xmlns:cx="http://schemas.microsoft.com/office/drawing/2014/chartex" xmlns:cx1="http://schemas.microsoft.com/office/drawing/2015/9/8/chartex" xmlns:mc="http://schemas.openxmlformats.org/markup-compatibility/2006" xmlns:o="urn:schemas-microsoft-com:office:office" xmlns:r="http://schemas.openxmlformats.org/officeDocument/2006/relationships" xmlns:m="http://schemas.openxmlformats.org/officeDocument/2006/math" xmlns:v="urn:schemas-microsoft-com:vml" xmlns:wp14="http://schemas.microsoft.com/office/word/2010/wordprocessingDrawing" xmlns:wp="http://schemas.openxmlformats.org/drawingml/2006/wordprocessingDrawing" xmlns:w10="urn:schemas-microsoft-com:office:word" xmlns:w="http://schemas.openxmlformats.org/wordprocessingml/2006/main" xmlns:w14="http://schemas.microsoft.com/office/word/2010/wordml" xmlns:w15="http://schemas.microsoft.com/office/word/2012/wordml" xmlns:w16se="http://schemas.microsoft.com/office/word/2015/wordml/symex" xmlns:wpg="http://schemas.microsoft.com/office/word/2010/wordprocessingGroup" xmlns:wpi="http://schemas.microsoft.com/office/word/2010/wordprocessingInk" xmlns:wne="http://schemas.microsoft.com/office/word/2006/wordml" xmlns:wps="http://schemas.microsoft.com/office/word/2010/wordprocessingShape" mc:Ignorable="w14 w15 w16se wp14">
   <w:abstractNum w:abstractNumId="0" w15:restartNumberingAfterBreak="0">
+    <w:nsid w:val="153A033C"/>
+    <w:multiLevelType w:val="hybridMultilevel"/>
+    <w:tmpl w:val="3BDCB4EC"/>
+    <w:lvl w:ilvl="0" w:tplc="DB106D1C">
+      <w:start w:val="1"/>
+      <w:numFmt w:val="bullet"/>
+      <w:lvlText w:val="-"/>
+      <w:lvlJc w:val="left"/>
+      <w:pPr>
+        <w:ind w:left="570" w:hanging="360"/>
+      </w:pPr>
+      <w:rPr>
+        <w:rFonts w:ascii="나눔고딕" w:eastAsia="나눔고딕" w:hAnsi="나눔고딕" w:cs="Arial" w:hint="eastAsia"/>
+      </w:rPr>
+    </w:lvl>
+    <w:lvl w:ilvl="1" w:tplc="04090003" w:tentative="1">
+      <w:start w:val="1"/>
+      <w:numFmt w:val="bullet"/>
+      <w:lvlText w:val=""/>
+      <w:lvlJc w:val="left"/>
+      <w:pPr>
+        <w:ind w:left="1010" w:hanging="400"/>
+      </w:pPr>
+      <w:rPr>
+        <w:rFonts w:ascii="Wingdings" w:hAnsi="Wingdings" w:hint="default"/>
+      </w:rPr>
+    </w:lvl>
+    <w:lvl w:ilvl="2" w:tplc="04090005" w:tentative="1">
+      <w:start w:val="1"/>
+      <w:numFmt w:val="bullet"/>
+      <w:lvlText w:val=""/>
+      <w:lvlJc w:val="left"/>
+      <w:pPr>
+        <w:ind w:left="1410" w:hanging="400"/>
+      </w:pPr>
+      <w:rPr>
+        <w:rFonts w:ascii="Wingdings" w:hAnsi="Wingdings" w:hint="default"/>
+      </w:rPr>
+    </w:lvl>
+    <w:lvl w:ilvl="3" w:tplc="04090001" w:tentative="1">
+      <w:start w:val="1"/>
+      <w:numFmt w:val="bullet"/>
+      <w:lvlText w:val=""/>
+      <w:lvlJc w:val="left"/>
+      <w:pPr>
+        <w:ind w:left="1810" w:hanging="400"/>
+      </w:pPr>
+      <w:rPr>
+        <w:rFonts w:ascii="Wingdings" w:hAnsi="Wingdings" w:hint="default"/>
+      </w:rPr>
+    </w:lvl>
+    <w:lvl w:ilvl="4" w:tplc="04090003" w:tentative="1">
+      <w:start w:val="1"/>
+      <w:numFmt w:val="bullet"/>
+      <w:lvlText w:val=""/>
+      <w:lvlJc w:val="left"/>
+      <w:pPr>
+        <w:ind w:left="2210" w:hanging="400"/>
+      </w:pPr>
+      <w:rPr>
+        <w:rFonts w:ascii="Wingdings" w:hAnsi="Wingdings" w:hint="default"/>
+      </w:rPr>
+    </w:lvl>
+    <w:lvl w:ilvl="5" w:tplc="04090005" w:tentative="1">
+      <w:start w:val="1"/>
+      <w:numFmt w:val="bullet"/>
+      <w:lvlText w:val=""/>
+      <w:lvlJc w:val="left"/>
+      <w:pPr>
+        <w:ind w:left="2610" w:hanging="400"/>
+      </w:pPr>
+      <w:rPr>
+        <w:rFonts w:ascii="Wingdings" w:hAnsi="Wingdings" w:hint="default"/>
+      </w:rPr>
+    </w:lvl>
+    <w:lvl w:ilvl="6" w:tplc="04090001" w:tentative="1">
+      <w:start w:val="1"/>
+      <w:numFmt w:val="bullet"/>
+      <w:lvlText w:val=""/>
+      <w:lvlJc w:val="left"/>
+      <w:pPr>
+        <w:ind w:left="3010" w:hanging="400"/>
+      </w:pPr>
+      <w:rPr>
+        <w:rFonts w:ascii="Wingdings" w:hAnsi="Wingdings" w:hint="default"/>
+      </w:rPr>
+    </w:lvl>
+    <w:lvl w:ilvl="7" w:tplc="04090003" w:tentative="1">
+      <w:start w:val="1"/>
+      <w:numFmt w:val="bullet"/>
+      <w:lvlText w:val=""/>
+      <w:lvlJc w:val="left"/>
+      <w:pPr>
+        <w:ind w:left="3410" w:hanging="400"/>
+      </w:pPr>
+      <w:rPr>
+        <w:rFonts w:ascii="Wingdings" w:hAnsi="Wingdings" w:hint="default"/>
+      </w:rPr>
+    </w:lvl>
+    <w:lvl w:ilvl="8" w:tplc="04090005" w:tentative="1">
+      <w:start w:val="1"/>
+      <w:numFmt w:val="bullet"/>
+      <w:lvlText w:val=""/>
+      <w:lvlJc w:val="left"/>
+      <w:pPr>
+        <w:ind w:left="3810" w:hanging="400"/>
+      </w:pPr>
+      <w:rPr>
+        <w:rFonts w:ascii="Wingdings" w:hAnsi="Wingdings" w:hint="default"/>
+      </w:rPr>
+    </w:lvl>
+  </w:abstractNum>
+  <w:abstractNum w:abstractNumId="1" w15:restartNumberingAfterBreak="0">
     <w:nsid w:val="1B2C2583"/>
     <w:multiLevelType w:val="multilevel"/>
     <w:tmpl w:val="888E2E2A"/>
@@ -1188,7 +3228,7 @@
       </w:pPr>
     </w:lvl>
   </w:abstractNum>
-  <w:abstractNum w:abstractNumId="1" w15:restartNumberingAfterBreak="0">
+  <w:abstractNum w:abstractNumId="2" w15:restartNumberingAfterBreak="0">
     <w:nsid w:val="3BA9798B"/>
     <w:multiLevelType w:val="multilevel"/>
     <w:tmpl w:val="2E667840"/>
@@ -1301,7 +3341,7 @@
       </w:pPr>
     </w:lvl>
   </w:abstractNum>
-  <w:abstractNum w:abstractNumId="2" w15:restartNumberingAfterBreak="0">
+  <w:abstractNum w:abstractNumId="3" w15:restartNumberingAfterBreak="0">
     <w:nsid w:val="52892714"/>
     <w:multiLevelType w:val="multilevel"/>
     <w:tmpl w:val="C88AEA48"/>
@@ -1450,7 +3490,7 @@
       </w:rPr>
     </w:lvl>
   </w:abstractNum>
-  <w:abstractNum w:abstractNumId="3" w15:restartNumberingAfterBreak="0">
+  <w:abstractNum w:abstractNumId="4" w15:restartNumberingAfterBreak="0">
     <w:nsid w:val="55B249E0"/>
     <w:multiLevelType w:val="multilevel"/>
     <w:tmpl w:val="B1349AC8"/>
@@ -1563,16 +3603,227 @@
       </w:pPr>
     </w:lvl>
   </w:abstractNum>
+  <w:abstractNum w:abstractNumId="5" w15:restartNumberingAfterBreak="0">
+    <w:nsid w:val="5E2626F9"/>
+    <w:multiLevelType w:val="hybridMultilevel"/>
+    <w:tmpl w:val="458CA218"/>
+    <w:lvl w:ilvl="0" w:tplc="855A60A6">
+      <w:start w:val="1"/>
+      <w:numFmt w:val="bullet"/>
+      <w:lvlText w:val="-"/>
+      <w:lvlJc w:val="left"/>
+      <w:pPr>
+        <w:ind w:left="760" w:hanging="360"/>
+      </w:pPr>
+      <w:rPr>
+        <w:rFonts w:ascii="나눔고딕" w:eastAsia="나눔고딕" w:hAnsi="나눔고딕" w:cs="Arial" w:hint="eastAsia"/>
+      </w:rPr>
+    </w:lvl>
+    <w:lvl w:ilvl="1" w:tplc="04090003" w:tentative="1">
+      <w:start w:val="1"/>
+      <w:numFmt w:val="bullet"/>
+      <w:lvlText w:val=""/>
+      <w:lvlJc w:val="left"/>
+      <w:pPr>
+        <w:ind w:left="1200" w:hanging="400"/>
+      </w:pPr>
+      <w:rPr>
+        <w:rFonts w:ascii="Wingdings" w:hAnsi="Wingdings" w:hint="default"/>
+      </w:rPr>
+    </w:lvl>
+    <w:lvl w:ilvl="2" w:tplc="04090005" w:tentative="1">
+      <w:start w:val="1"/>
+      <w:numFmt w:val="bullet"/>
+      <w:lvlText w:val=""/>
+      <w:lvlJc w:val="left"/>
+      <w:pPr>
+        <w:ind w:left="1600" w:hanging="400"/>
+      </w:pPr>
+      <w:rPr>
+        <w:rFonts w:ascii="Wingdings" w:hAnsi="Wingdings" w:hint="default"/>
+      </w:rPr>
+    </w:lvl>
+    <w:lvl w:ilvl="3" w:tplc="04090001" w:tentative="1">
+      <w:start w:val="1"/>
+      <w:numFmt w:val="bullet"/>
+      <w:lvlText w:val=""/>
+      <w:lvlJc w:val="left"/>
+      <w:pPr>
+        <w:ind w:left="2000" w:hanging="400"/>
+      </w:pPr>
+      <w:rPr>
+        <w:rFonts w:ascii="Wingdings" w:hAnsi="Wingdings" w:hint="default"/>
+      </w:rPr>
+    </w:lvl>
+    <w:lvl w:ilvl="4" w:tplc="04090003" w:tentative="1">
+      <w:start w:val="1"/>
+      <w:numFmt w:val="bullet"/>
+      <w:lvlText w:val=""/>
+      <w:lvlJc w:val="left"/>
+      <w:pPr>
+        <w:ind w:left="2400" w:hanging="400"/>
+      </w:pPr>
+      <w:rPr>
+        <w:rFonts w:ascii="Wingdings" w:hAnsi="Wingdings" w:hint="default"/>
+      </w:rPr>
+    </w:lvl>
+    <w:lvl w:ilvl="5" w:tplc="04090005" w:tentative="1">
+      <w:start w:val="1"/>
+      <w:numFmt w:val="bullet"/>
+      <w:lvlText w:val=""/>
+      <w:lvlJc w:val="left"/>
+      <w:pPr>
+        <w:ind w:left="2800" w:hanging="400"/>
+      </w:pPr>
+      <w:rPr>
+        <w:rFonts w:ascii="Wingdings" w:hAnsi="Wingdings" w:hint="default"/>
+      </w:rPr>
+    </w:lvl>
+    <w:lvl w:ilvl="6" w:tplc="04090001" w:tentative="1">
+      <w:start w:val="1"/>
+      <w:numFmt w:val="bullet"/>
+      <w:lvlText w:val=""/>
+      <w:lvlJc w:val="left"/>
+      <w:pPr>
+        <w:ind w:left="3200" w:hanging="400"/>
+      </w:pPr>
+      <w:rPr>
+        <w:rFonts w:ascii="Wingdings" w:hAnsi="Wingdings" w:hint="default"/>
+      </w:rPr>
+    </w:lvl>
+    <w:lvl w:ilvl="7" w:tplc="04090003" w:tentative="1">
+      <w:start w:val="1"/>
+      <w:numFmt w:val="bullet"/>
+      <w:lvlText w:val=""/>
+      <w:lvlJc w:val="left"/>
+      <w:pPr>
+        <w:ind w:left="3600" w:hanging="400"/>
+      </w:pPr>
+      <w:rPr>
+        <w:rFonts w:ascii="Wingdings" w:hAnsi="Wingdings" w:hint="default"/>
+      </w:rPr>
+    </w:lvl>
+    <w:lvl w:ilvl="8" w:tplc="04090005" w:tentative="1">
+      <w:start w:val="1"/>
+      <w:numFmt w:val="bullet"/>
+      <w:lvlText w:val=""/>
+      <w:lvlJc w:val="left"/>
+      <w:pPr>
+        <w:ind w:left="4000" w:hanging="400"/>
+      </w:pPr>
+      <w:rPr>
+        <w:rFonts w:ascii="Wingdings" w:hAnsi="Wingdings" w:hint="default"/>
+      </w:rPr>
+    </w:lvl>
+  </w:abstractNum>
+  <w:abstractNum w:abstractNumId="6" w15:restartNumberingAfterBreak="0">
+    <w:nsid w:val="761D7BE1"/>
+    <w:multiLevelType w:val="hybridMultilevel"/>
+    <w:tmpl w:val="B8AC1F18"/>
+    <w:lvl w:ilvl="0" w:tplc="33FA862C">
+      <w:start w:val="1"/>
+      <w:numFmt w:val="decimal"/>
+      <w:lvlText w:val="%1."/>
+      <w:lvlJc w:val="left"/>
+      <w:pPr>
+        <w:ind w:left="760" w:hanging="360"/>
+      </w:pPr>
+      <w:rPr>
+        <w:rFonts w:hint="default"/>
+      </w:rPr>
+    </w:lvl>
+    <w:lvl w:ilvl="1" w:tplc="04090019" w:tentative="1">
+      <w:start w:val="1"/>
+      <w:numFmt w:val="upperLetter"/>
+      <w:lvlText w:val="%2."/>
+      <w:lvlJc w:val="left"/>
+      <w:pPr>
+        <w:ind w:left="1200" w:hanging="400"/>
+      </w:pPr>
+    </w:lvl>
+    <w:lvl w:ilvl="2" w:tplc="0409001B" w:tentative="1">
+      <w:start w:val="1"/>
+      <w:numFmt w:val="lowerRoman"/>
+      <w:lvlText w:val="%3."/>
+      <w:lvlJc w:val="right"/>
+      <w:pPr>
+        <w:ind w:left="1600" w:hanging="400"/>
+      </w:pPr>
+    </w:lvl>
+    <w:lvl w:ilvl="3" w:tplc="0409000F" w:tentative="1">
+      <w:start w:val="1"/>
+      <w:numFmt w:val="decimal"/>
+      <w:lvlText w:val="%4."/>
+      <w:lvlJc w:val="left"/>
+      <w:pPr>
+        <w:ind w:left="2000" w:hanging="400"/>
+      </w:pPr>
+    </w:lvl>
+    <w:lvl w:ilvl="4" w:tplc="04090019" w:tentative="1">
+      <w:start w:val="1"/>
+      <w:numFmt w:val="upperLetter"/>
+      <w:lvlText w:val="%5."/>
+      <w:lvlJc w:val="left"/>
+      <w:pPr>
+        <w:ind w:left="2400" w:hanging="400"/>
+      </w:pPr>
+    </w:lvl>
+    <w:lvl w:ilvl="5" w:tplc="0409001B" w:tentative="1">
+      <w:start w:val="1"/>
+      <w:numFmt w:val="lowerRoman"/>
+      <w:lvlText w:val="%6."/>
+      <w:lvlJc w:val="right"/>
+      <w:pPr>
+        <w:ind w:left="2800" w:hanging="400"/>
+      </w:pPr>
+    </w:lvl>
+    <w:lvl w:ilvl="6" w:tplc="0409000F" w:tentative="1">
+      <w:start w:val="1"/>
+      <w:numFmt w:val="decimal"/>
+      <w:lvlText w:val="%7."/>
+      <w:lvlJc w:val="left"/>
+      <w:pPr>
+        <w:ind w:left="3200" w:hanging="400"/>
+      </w:pPr>
+    </w:lvl>
+    <w:lvl w:ilvl="7" w:tplc="04090019" w:tentative="1">
+      <w:start w:val="1"/>
+      <w:numFmt w:val="upperLetter"/>
+      <w:lvlText w:val="%8."/>
+      <w:lvlJc w:val="left"/>
+      <w:pPr>
+        <w:ind w:left="3600" w:hanging="400"/>
+      </w:pPr>
+    </w:lvl>
+    <w:lvl w:ilvl="8" w:tplc="0409001B" w:tentative="1">
+      <w:start w:val="1"/>
+      <w:numFmt w:val="lowerRoman"/>
+      <w:lvlText w:val="%9."/>
+      <w:lvlJc w:val="right"/>
+      <w:pPr>
+        <w:ind w:left="4000" w:hanging="400"/>
+      </w:pPr>
+    </w:lvl>
+  </w:abstractNum>
   <w:num w:numId="1">
+    <w:abstractNumId w:val="4"/>
+  </w:num>
+  <w:num w:numId="2">
+    <w:abstractNumId w:val="2"/>
+  </w:num>
+  <w:num w:numId="3">
     <w:abstractNumId w:val="3"/>
   </w:num>
-  <w:num w:numId="2">
+  <w:num w:numId="4">
     <w:abstractNumId w:val="1"/>
   </w:num>
-  <w:num w:numId="3">
-    <w:abstractNumId w:val="2"/>
+  <w:num w:numId="5">
+    <w:abstractNumId w:val="6"/>
   </w:num>
-  <w:num w:numId="4">
+  <w:num w:numId="6">
+    <w:abstractNumId w:val="5"/>
+  </w:num>
+  <w:num w:numId="7">
     <w:abstractNumId w:val="0"/>
   </w:num>
 </w:numbering>
@@ -2072,6 +4323,16 @@
     <w:uiPriority w:val="99"/>
     <w:rsid w:val="008E7A69"/>
   </w:style>
+  <w:style w:type="paragraph" w:styleId="a6">
+    <w:name w:val="List Paragraph"/>
+    <w:basedOn w:val="a"/>
+    <w:uiPriority w:val="34"/>
+    <w:qFormat/>
+    <w:rsid w:val="004151A7"/>
+    <w:pPr>
+      <w:ind w:leftChars="400" w:left="800"/>
+    </w:pPr>
+  </w:style>
 </w:styles>
 </file>
 

</xml_diff>